<commit_message>
finalise ppt and POC
</commit_message>
<xml_diff>
--- a/OCDS_P8_note_methodologique_v7.docx
+++ b/OCDS_P8_note_methodologique_v7.docx
@@ -1588,39 +1588,16 @@
           <w:sz w:val="21"/>
           <w:szCs w:val="21"/>
         </w:rPr>
-        <w:t xml:space="preserve"> des classes (voir rappel des </w:t>
-      </w:r>
-      <w:r>
-        <w:rPr>
-          <w:rFonts w:ascii="Verdana Pro Light" w:hAnsi="Verdana Pro Light"/>
-          <w:sz w:val="21"/>
-          <w:szCs w:val="21"/>
-        </w:rPr>
-        <w:t>résultats</w:t>
-      </w:r>
-      <w:r>
-        <w:rPr>
-          <w:rFonts w:ascii="Verdana Pro Light" w:hAnsi="Verdana Pro Light"/>
-          <w:sz w:val="21"/>
-          <w:szCs w:val="21"/>
-        </w:rPr>
-        <w:t xml:space="preserve"> </w:t>
-      </w:r>
-      <w:r>
-        <w:rPr>
-          <w:rFonts w:ascii="Verdana Pro Light" w:hAnsi="Verdana Pro Light"/>
-          <w:sz w:val="21"/>
-          <w:szCs w:val="21"/>
-        </w:rPr>
-        <w:t>du modèle ResNet50</w:t>
-      </w:r>
-      <w:r>
-        <w:rPr>
-          <w:rFonts w:ascii="Verdana Pro Light" w:hAnsi="Verdana Pro Light"/>
-          <w:sz w:val="21"/>
-          <w:szCs w:val="21"/>
-        </w:rPr>
-        <w:t xml:space="preserve"> ci-dessous)</w:t>
+        <w:t xml:space="preserve"> des classes</w:t>
+      </w:r>
+      <w:r>
+        <w:rPr>
+          <w:rStyle w:val="FootnoteReference"/>
+          <w:rFonts w:ascii="Verdana Pro Light" w:hAnsi="Verdana Pro Light"/>
+          <w:sz w:val="21"/>
+          <w:szCs w:val="21"/>
+        </w:rPr>
+        <w:footnoteReference w:id="1"/>
       </w:r>
       <w:r>
         <w:rPr>
@@ -1636,15 +1613,15 @@
           <w:sz w:val="21"/>
           <w:szCs w:val="21"/>
         </w:rPr>
-        <w:t xml:space="preserve">e jeu de </w:t>
-      </w:r>
-      <w:r>
-        <w:rPr>
-          <w:rFonts w:ascii="Verdana Pro Light" w:hAnsi="Verdana Pro Light"/>
-          <w:sz w:val="21"/>
-          <w:szCs w:val="21"/>
-        </w:rPr>
-        <w:t>données</w:t>
+        <w:t xml:space="preserve">e jeu </w:t>
+      </w:r>
+      <w:r>
+        <w:rPr>
+          <w:rFonts w:ascii="Verdana Pro Light" w:hAnsi="Verdana Pro Light"/>
+          <w:sz w:val="21"/>
+          <w:szCs w:val="21"/>
+        </w:rPr>
+        <w:t>d’images</w:t>
       </w:r>
       <w:r>
         <w:rPr>
@@ -1692,7 +1669,16 @@
           <w:sz w:val="21"/>
           <w:szCs w:val="21"/>
         </w:rPr>
-        <w:t xml:space="preserve"> de sa taille très modeste (&lt;1000 images)</w:t>
+        <w:t xml:space="preserve"> de sa taille très modeste</w:t>
+      </w:r>
+      <w:r>
+        <w:rPr>
+          <w:rStyle w:val="FootnoteReference"/>
+          <w:rFonts w:ascii="Verdana Pro Light" w:hAnsi="Verdana Pro Light"/>
+          <w:sz w:val="21"/>
+          <w:szCs w:val="21"/>
+        </w:rPr>
+        <w:footnoteReference w:id="2"/>
       </w:r>
       <w:r>
         <w:rPr>
@@ -1806,7 +1792,15 @@
           <w:sz w:val="21"/>
           <w:szCs w:val="21"/>
         </w:rPr>
-        <w:t xml:space="preserve">Le jeu </w:t>
+        <w:t>C</w:t>
+      </w:r>
+      <w:r>
+        <w:rPr>
+          <w:rFonts w:ascii="Verdana Pro Light" w:hAnsi="Verdana Pro Light"/>
+          <w:sz w:val="21"/>
+          <w:szCs w:val="21"/>
+        </w:rPr>
+        <w:t xml:space="preserve">e jeu </w:t>
       </w:r>
       <w:r>
         <w:rPr>
@@ -1815,14 +1809,6 @@
           <w:szCs w:val="21"/>
         </w:rPr>
         <w:t>d’images</w:t>
-      </w:r>
-      <w:r>
-        <w:rPr>
-          <w:rFonts w:ascii="Verdana Pro Light" w:hAnsi="Verdana Pro Light"/>
-          <w:sz w:val="21"/>
-          <w:szCs w:val="21"/>
-        </w:rPr>
-        <w:t xml:space="preserve"> retenu</w:t>
       </w:r>
       <w:r>
         <w:rPr>
@@ -2607,6 +2593,16 @@
     </w:p>
     <w:p>
       <w:pPr>
+        <w:jc w:val="both"/>
+        <w:rPr>
+          <w:rFonts w:ascii="Verdana Pro Light" w:hAnsi="Verdana Pro Light"/>
+          <w:sz w:val="21"/>
+          <w:szCs w:val="21"/>
+        </w:rPr>
+      </w:pPr>
+    </w:p>
+    <w:p>
+      <w:pPr>
         <w:pStyle w:val="Heading1"/>
         <w:rPr>
           <w:color w:val="7F7F7F" w:themeColor="text1" w:themeTint="80"/>
@@ -2694,7 +2690,23 @@
           <w:sz w:val="21"/>
           <w:szCs w:val="21"/>
         </w:rPr>
-        <w:t xml:space="preserve">Microsoft Research Asia, l’architecture ResNet a </w:t>
+        <w:t>Microsoft Research Asia, l’architecture ResNet a</w:t>
+      </w:r>
+      <w:r>
+        <w:rPr>
+          <w:rFonts w:ascii="Verdana Pro Light" w:hAnsi="Verdana Pro Light"/>
+          <w:sz w:val="21"/>
+          <w:szCs w:val="21"/>
+        </w:rPr>
+        <w:t>vait</w:t>
+      </w:r>
+      <w:r>
+        <w:rPr>
+          <w:rFonts w:ascii="Verdana Pro Light" w:hAnsi="Verdana Pro Light"/>
+          <w:sz w:val="21"/>
+          <w:szCs w:val="21"/>
+        </w:rPr>
+        <w:t xml:space="preserve"> </w:t>
       </w:r>
       <w:r>
         <w:rPr>
@@ -2718,15 +2730,71 @@
           <w:sz w:val="21"/>
           <w:szCs w:val="21"/>
         </w:rPr>
-        <w:t xml:space="preserve"> (CNN)</w:t>
-      </w:r>
-      <w:r>
-        <w:rPr>
-          <w:rFonts w:ascii="Verdana Pro Light" w:hAnsi="Verdana Pro Light"/>
-          <w:sz w:val="21"/>
-          <w:szCs w:val="21"/>
-        </w:rPr>
-        <w:t xml:space="preserve"> très profonds en apportant une solution innovante </w:t>
+        <w:t xml:space="preserve"> </w:t>
+      </w:r>
+      <w:r>
+        <w:rPr>
+          <w:rFonts w:ascii="Verdana Pro Light" w:hAnsi="Verdana Pro Light"/>
+          <w:sz w:val="21"/>
+          <w:szCs w:val="21"/>
+        </w:rPr>
+        <w:t xml:space="preserve">très profonds </w:t>
+      </w:r>
+      <w:r>
+        <w:rPr>
+          <w:rFonts w:ascii="Verdana Pro Light" w:hAnsi="Verdana Pro Light"/>
+          <w:sz w:val="21"/>
+          <w:szCs w:val="21"/>
+        </w:rPr>
+        <w:t>(</w:t>
+      </w:r>
+      <w:r>
+        <w:rPr>
+          <w:rFonts w:ascii="Verdana Pro Light" w:hAnsi="Verdana Pro Light"/>
+          <w:sz w:val="21"/>
+          <w:szCs w:val="21"/>
+        </w:rPr>
+        <w:t>ci-après « </w:t>
+      </w:r>
+      <w:r>
+        <w:rPr>
+          <w:rFonts w:ascii="Verdana Pro Light" w:hAnsi="Verdana Pro Light"/>
+          <w:sz w:val="21"/>
+          <w:szCs w:val="21"/>
+        </w:rPr>
+        <w:t>CNN</w:t>
+      </w:r>
+      <w:r>
+        <w:rPr>
+          <w:rFonts w:ascii="Verdana Pro Light" w:hAnsi="Verdana Pro Light"/>
+          <w:sz w:val="21"/>
+          <w:szCs w:val="21"/>
+        </w:rPr>
+        <w:t> »</w:t>
+      </w:r>
+      <w:r>
+        <w:rPr>
+          <w:rFonts w:ascii="Verdana Pro Light" w:hAnsi="Verdana Pro Light"/>
+          <w:sz w:val="21"/>
+          <w:szCs w:val="21"/>
+        </w:rPr>
+        <w:t>)</w:t>
+      </w:r>
+      <w:r>
+        <w:rPr>
+          <w:rFonts w:ascii="Verdana Pro Light" w:hAnsi="Verdana Pro Light"/>
+          <w:sz w:val="21"/>
+          <w:szCs w:val="21"/>
+        </w:rPr>
+        <w:t xml:space="preserve"> </w:t>
+      </w:r>
+      <w:r>
+        <w:rPr>
+          <w:rFonts w:ascii="Verdana Pro Light" w:hAnsi="Verdana Pro Light"/>
+          <w:sz w:val="21"/>
+          <w:szCs w:val="21"/>
+        </w:rPr>
+        <w:t xml:space="preserve">en apportant une solution innovante </w:t>
       </w:r>
       <w:r>
         <w:rPr>
@@ -2832,7 +2900,7 @@
           <w:sz w:val="21"/>
           <w:szCs w:val="21"/>
         </w:rPr>
-        <w:t xml:space="preserve"> en plus des couches convolutives</w:t>
+        <w:t xml:space="preserve"> en plus des couches convolutives classiques</w:t>
       </w:r>
       <w:r>
         <w:rPr>
@@ -2841,15 +2909,7 @@
           <w:sz w:val="21"/>
           <w:szCs w:val="21"/>
         </w:rPr>
-        <w:footnoteReference w:id="1"/>
-      </w:r>
-      <w:r>
-        <w:rPr>
-          <w:rFonts w:ascii="Verdana Pro Light" w:hAnsi="Verdana Pro Light"/>
-          <w:sz w:val="21"/>
-          <w:szCs w:val="21"/>
-        </w:rPr>
-        <w:t xml:space="preserve"> classiques</w:t>
+        <w:footnoteReference w:id="3"/>
       </w:r>
       <w:r>
         <w:rPr>
@@ -2905,7 +2965,7 @@
           <w:sz w:val="21"/>
           <w:szCs w:val="21"/>
         </w:rPr>
-        <w:t xml:space="preserve"> le plus communément </w:t>
+        <w:t xml:space="preserve"> le plus </w:t>
       </w:r>
       <w:r>
         <w:rPr>
@@ -2914,7 +2974,7 @@
           <w:szCs w:val="21"/>
         </w:rPr>
         <w:lastRenderedPageBreak/>
-        <w:t>utilis</w:t>
+        <w:t>communément utilis</w:t>
       </w:r>
       <w:r>
         <w:rPr>
@@ -3051,7 +3111,7 @@
           <w:sz w:val="21"/>
           <w:szCs w:val="21"/>
         </w:rPr>
-        <w:footnoteReference w:id="2"/>
+        <w:footnoteReference w:id="4"/>
       </w:r>
       <w:r>
         <w:rPr>
@@ -3067,7 +3127,23 @@
           <w:sz w:val="21"/>
           <w:szCs w:val="21"/>
         </w:rPr>
-        <w:t>des tâches complexes (classification, détection, segmentation)</w:t>
+        <w:t>des tâches complexes (classification</w:t>
+      </w:r>
+      <w:r>
+        <w:rPr>
+          <w:rFonts w:ascii="Verdana Pro Light" w:hAnsi="Verdana Pro Light"/>
+          <w:sz w:val="21"/>
+          <w:szCs w:val="21"/>
+        </w:rPr>
+        <w:t xml:space="preserve"> multi-classes et</w:t>
+      </w:r>
+      <w:r>
+        <w:rPr>
+          <w:rFonts w:ascii="Verdana Pro Light" w:hAnsi="Verdana Pro Light"/>
+          <w:sz w:val="21"/>
+          <w:szCs w:val="21"/>
+        </w:rPr>
+        <w:t xml:space="preserve"> segmentation)</w:t>
       </w:r>
       <w:r>
         <w:rPr>
@@ -3123,7 +3199,23 @@
           <w:sz w:val="21"/>
           <w:szCs w:val="21"/>
         </w:rPr>
-        <w:t xml:space="preserve">qui a permis son application </w:t>
+        <w:t xml:space="preserve">qui a permis son </w:t>
+      </w:r>
+      <w:r>
+        <w:rPr>
+          <w:rFonts w:ascii="Verdana Pro Light" w:hAnsi="Verdana Pro Light"/>
+          <w:sz w:val="21"/>
+          <w:szCs w:val="21"/>
+        </w:rPr>
+        <w:t>élargissement</w:t>
+      </w:r>
+      <w:r>
+        <w:rPr>
+          <w:rFonts w:ascii="Verdana Pro Light" w:hAnsi="Verdana Pro Light"/>
+          <w:sz w:val="21"/>
+          <w:szCs w:val="21"/>
+        </w:rPr>
+        <w:t xml:space="preserve"> </w:t>
       </w:r>
       <w:r>
         <w:rPr>
@@ -3139,7 +3231,23 @@
           <w:sz w:val="21"/>
           <w:szCs w:val="21"/>
         </w:rPr>
-        <w:t xml:space="preserve"> par rapport aux architectures « classiques » de l’</w:t>
+        <w:t xml:space="preserve"> </w:t>
+      </w:r>
+      <w:r>
+        <w:rPr>
+          <w:rFonts w:ascii="Verdana Pro Light" w:hAnsi="Verdana Pro Light"/>
+          <w:sz w:val="21"/>
+          <w:szCs w:val="21"/>
+        </w:rPr>
+        <w:t xml:space="preserve">que ceux jusque-là traites par les </w:t>
+      </w:r>
+      <w:r>
+        <w:rPr>
+          <w:rFonts w:ascii="Verdana Pro Light" w:hAnsi="Verdana Pro Light"/>
+          <w:sz w:val="21"/>
+          <w:szCs w:val="21"/>
+        </w:rPr>
+        <w:t>architectures « classiques » de l’</w:t>
       </w:r>
       <w:r>
         <w:rPr>
@@ -3155,7 +3263,31 @@
           <w:sz w:val="21"/>
           <w:szCs w:val="21"/>
         </w:rPr>
-        <w:t xml:space="preserve"> comme VGG</w:t>
+        <w:t xml:space="preserve"> </w:t>
+      </w:r>
+      <w:r>
+        <w:rPr>
+          <w:rFonts w:ascii="Verdana Pro Light" w:hAnsi="Verdana Pro Light"/>
+          <w:sz w:val="21"/>
+          <w:szCs w:val="21"/>
+        </w:rPr>
+        <w:t>(V</w:t>
+      </w:r>
+      <w:r>
+        <w:rPr>
+          <w:rFonts w:ascii="Verdana Pro Light" w:hAnsi="Verdana Pro Light"/>
+          <w:sz w:val="21"/>
+          <w:szCs w:val="21"/>
+        </w:rPr>
+        <w:t>GG</w:t>
+      </w:r>
+      <w:r>
+        <w:rPr>
+          <w:rFonts w:ascii="Verdana Pro Light" w:hAnsi="Verdana Pro Light"/>
+          <w:sz w:val="21"/>
+          <w:szCs w:val="21"/>
+        </w:rPr>
+        <w:t xml:space="preserve"> notamment), comme par exemple la détection d’objets</w:t>
       </w:r>
       <w:r>
         <w:rPr>
@@ -3241,7 +3373,7 @@
           <w:sz w:val="16"/>
           <w:szCs w:val="16"/>
         </w:rPr>
-        <w:t>Bloc résiduel avec</w:t>
+        <w:t xml:space="preserve">Annexe 1 - </w:t>
       </w:r>
       <w:r>
         <w:rPr>
@@ -3251,15 +3383,9 @@
           <w:sz w:val="16"/>
           <w:szCs w:val="16"/>
         </w:rPr>
-        <w:t xml:space="preserve"> connexion de saut</w:t>
-      </w:r>
-    </w:p>
-    <w:p>
-      <w:pPr>
-        <w:tabs>
-          <w:tab w:val="left" w:pos="567"/>
-        </w:tabs>
-        <w:jc w:val="center"/>
+        <w:t>Bloc résiduel avec</w:t>
+      </w:r>
+      <w:r>
         <w:rPr>
           <w:rFonts w:ascii="Verdana Pro Light" w:hAnsi="Verdana Pro Light"/>
           <w:b/>
@@ -3267,8 +3393,15 @@
           <w:sz w:val="16"/>
           <w:szCs w:val="16"/>
         </w:rPr>
-      </w:pPr>
-      <w:r>
+        <w:t xml:space="preserve"> connexion de saut</w:t>
+      </w:r>
+    </w:p>
+    <w:p>
+      <w:pPr>
+        <w:tabs>
+          <w:tab w:val="left" w:pos="567"/>
+        </w:tabs>
+        <w:jc w:val="center"/>
         <w:rPr>
           <w:rFonts w:ascii="Verdana Pro Light" w:hAnsi="Verdana Pro Light"/>
           <w:b/>
@@ -3276,8 +3409,7 @@
           <w:sz w:val="16"/>
           <w:szCs w:val="16"/>
         </w:rPr>
-        <w:t xml:space="preserve">Source : </w:t>
-      </w:r>
+      </w:pPr>
       <w:r>
         <w:rPr>
           <w:rFonts w:ascii="Verdana Pro Light" w:hAnsi="Verdana Pro Light"/>
@@ -3286,18 +3418,28 @@
           <w:sz w:val="16"/>
           <w:szCs w:val="16"/>
         </w:rPr>
-        <w:t>https://paperswithcode.com/method/residual-block</w:t>
-      </w:r>
-      <w:r>
-        <w:rPr>
-          <w:rStyle w:val="FootnoteReference"/>
+        <w:t xml:space="preserve">Source : </w:t>
+      </w:r>
+      <w:r>
+        <w:rPr>
           <w:rFonts w:ascii="Verdana Pro Light" w:hAnsi="Verdana Pro Light"/>
           <w:b/>
           <w:bCs/>
           <w:sz w:val="16"/>
           <w:szCs w:val="16"/>
         </w:rPr>
-        <w:footnoteReference w:id="3"/>
+        <w:t>https://paperswithcode.com/method/residual-block</w:t>
+      </w:r>
+      <w:r>
+        <w:rPr>
+          <w:rStyle w:val="FootnoteReference"/>
+          <w:rFonts w:ascii="Verdana Pro Light" w:hAnsi="Verdana Pro Light"/>
+          <w:b/>
+          <w:bCs/>
+          <w:sz w:val="16"/>
+          <w:szCs w:val="16"/>
+        </w:rPr>
+        <w:footnoteReference w:id="5"/>
       </w:r>
     </w:p>
     <w:p>
@@ -3386,6 +3528,14 @@
           <w:szCs w:val="21"/>
         </w:rPr>
         <w:t>Ces sauts (« skip connections ») permettent au gradient (et donc à l’information d’apprentissage) de traverser directement plusieurs couches intermédiaires lors de la rétropropagation, grâce à un « pont » entre l’entrée et la sortie du bloc qui conserve l’information</w:t>
+      </w:r>
+      <w:r>
+        <w:rPr>
+          <w:rFonts w:ascii="Verdana Pro Light" w:hAnsi="Verdana Pro Light"/>
+          <w:sz w:val="21"/>
+          <w:szCs w:val="21"/>
+        </w:rPr>
+        <w:t>, évitant ainsi la disparition du gradient</w:t>
       </w:r>
       <w:r>
         <w:t>.</w:t>
@@ -3465,10 +3615,32 @@
           <w:bCs/>
           <w:sz w:val="16"/>
           <w:szCs w:val="16"/>
-          <w:lang w:val="it-IT"/>
-        </w:rPr>
-      </w:pPr>
-      <w:r>
+        </w:rPr>
+      </w:pPr>
+      <w:r>
+        <w:rPr>
+          <w:rFonts w:ascii="Verdana Pro Light" w:hAnsi="Verdana Pro Light"/>
+          <w:b/>
+          <w:bCs/>
+          <w:sz w:val="16"/>
+          <w:szCs w:val="16"/>
+        </w:rPr>
+        <w:t xml:space="preserve">Annexe 2 - </w:t>
+      </w:r>
+      <w:r>
+        <w:rPr>
+          <w:rFonts w:ascii="Verdana Pro Light" w:hAnsi="Verdana Pro Light"/>
+          <w:b/>
+          <w:bCs/>
+          <w:sz w:val="16"/>
+          <w:szCs w:val="16"/>
+        </w:rPr>
+        <w:t>Block résiduel inversé « bottleneck »</w:t>
+      </w:r>
+    </w:p>
+    <w:p>
+      <w:pPr>
+        <w:jc w:val="center"/>
         <w:rPr>
           <w:rFonts w:ascii="Verdana Pro Light" w:hAnsi="Verdana Pro Light"/>
           <w:b/>
@@ -3477,9 +3649,7 @@
           <w:szCs w:val="16"/>
           <w:lang w:val="it-IT"/>
         </w:rPr>
-        <w:t xml:space="preserve">Block </w:t>
-      </w:r>
-      <w:proofErr w:type="spellStart"/>
+      </w:pPr>
       <w:r>
         <w:rPr>
           <w:rFonts w:ascii="Verdana Pro Light" w:hAnsi="Verdana Pro Light"/>
@@ -3489,91 +3659,105 @@
           <w:szCs w:val="16"/>
           <w:lang w:val="it-IT"/>
         </w:rPr>
-        <w:t>résiduel</w:t>
-      </w:r>
-      <w:proofErr w:type="spellEnd"/>
-      <w:r>
-        <w:rPr>
-          <w:rFonts w:ascii="Verdana Pro Light" w:hAnsi="Verdana Pro Light"/>
-          <w:b/>
-          <w:bCs/>
-          <w:sz w:val="16"/>
-          <w:szCs w:val="16"/>
-          <w:lang w:val="it-IT"/>
-        </w:rPr>
-        <w:t xml:space="preserve"> </w:t>
-      </w:r>
-      <w:proofErr w:type="spellStart"/>
-      <w:r>
-        <w:rPr>
-          <w:rFonts w:ascii="Verdana Pro Light" w:hAnsi="Verdana Pro Light"/>
-          <w:b/>
-          <w:bCs/>
-          <w:sz w:val="16"/>
-          <w:szCs w:val="16"/>
-          <w:lang w:val="it-IT"/>
-        </w:rPr>
-        <w:t>inversé</w:t>
-      </w:r>
-      <w:proofErr w:type="spellEnd"/>
-      <w:r>
-        <w:rPr>
-          <w:rFonts w:ascii="Verdana Pro Light" w:hAnsi="Verdana Pro Light"/>
-          <w:b/>
-          <w:bCs/>
-          <w:sz w:val="16"/>
-          <w:szCs w:val="16"/>
-          <w:lang w:val="it-IT"/>
-        </w:rPr>
-        <w:t xml:space="preserve"> « </w:t>
-      </w:r>
-      <w:proofErr w:type="spellStart"/>
-      <w:r>
-        <w:rPr>
-          <w:rFonts w:ascii="Verdana Pro Light" w:hAnsi="Verdana Pro Light"/>
-          <w:b/>
-          <w:bCs/>
-          <w:sz w:val="16"/>
-          <w:szCs w:val="16"/>
-          <w:lang w:val="it-IT"/>
-        </w:rPr>
-        <w:t>bottleneck</w:t>
-      </w:r>
-      <w:proofErr w:type="spellEnd"/>
-      <w:r>
-        <w:rPr>
-          <w:rFonts w:ascii="Verdana Pro Light" w:hAnsi="Verdana Pro Light"/>
-          <w:b/>
-          <w:bCs/>
-          <w:sz w:val="16"/>
-          <w:szCs w:val="16"/>
-          <w:lang w:val="it-IT"/>
-        </w:rPr>
-        <w:t> »</w:t>
+        <w:t>https://paperswithcode.com/method/bottleneck-residual-block</w:t>
       </w:r>
     </w:p>
     <w:p>
       <w:pPr>
-        <w:jc w:val="center"/>
-        <w:rPr>
-          <w:rFonts w:ascii="Verdana Pro Light" w:hAnsi="Verdana Pro Light"/>
-          <w:b/>
-          <w:bCs/>
-          <w:sz w:val="16"/>
-          <w:szCs w:val="16"/>
-          <w:lang w:val="it-IT"/>
-        </w:rPr>
-      </w:pPr>
-      <w:r>
-        <w:rPr>
-          <w:rFonts w:ascii="Verdana Pro Light" w:hAnsi="Verdana Pro Light"/>
-          <w:b/>
-          <w:bCs/>
-          <w:sz w:val="16"/>
-          <w:szCs w:val="16"/>
-          <w:lang w:val="it-IT"/>
-        </w:rPr>
-        <w:t>https://paperswithcode.com/method/bottleneck-residual-block</w:t>
+        <w:jc w:val="both"/>
+        <w:rPr>
+          <w:rFonts w:ascii="Verdana Pro Light" w:hAnsi="Verdana Pro Light"/>
+          <w:sz w:val="21"/>
+          <w:szCs w:val="21"/>
+        </w:rPr>
+      </w:pPr>
+      <w:r>
+        <w:rPr>
+          <w:rFonts w:ascii="Verdana Pro Light" w:hAnsi="Verdana Pro Light"/>
+          <w:sz w:val="21"/>
+          <w:szCs w:val="21"/>
+        </w:rPr>
+        <w:t>Modèle puissant</w:t>
+      </w:r>
+      <w:r>
+        <w:rPr>
+          <w:rFonts w:ascii="Verdana Pro Light" w:hAnsi="Verdana Pro Light"/>
+          <w:sz w:val="21"/>
+          <w:szCs w:val="21"/>
+        </w:rPr>
+        <w:t xml:space="preserve">, ResNet50 </w:t>
+      </w:r>
+      <w:r>
+        <w:rPr>
+          <w:rFonts w:ascii="Verdana Pro Light" w:hAnsi="Verdana Pro Light"/>
+          <w:sz w:val="21"/>
+          <w:szCs w:val="21"/>
+        </w:rPr>
+        <w:t>nécessite</w:t>
+      </w:r>
+      <w:r>
+        <w:rPr>
+          <w:rFonts w:ascii="Verdana Pro Light" w:hAnsi="Verdana Pro Light"/>
+          <w:sz w:val="21"/>
+          <w:szCs w:val="21"/>
+        </w:rPr>
+        <w:t xml:space="preserve"> </w:t>
+      </w:r>
+      <w:r>
+        <w:rPr>
+          <w:rFonts w:ascii="Verdana Pro Light" w:hAnsi="Verdana Pro Light"/>
+          <w:sz w:val="21"/>
+          <w:szCs w:val="21"/>
+        </w:rPr>
+        <w:t xml:space="preserve">cependant </w:t>
+      </w:r>
+      <w:r>
+        <w:rPr>
+          <w:rFonts w:ascii="Verdana Pro Light" w:hAnsi="Verdana Pro Light"/>
+          <w:sz w:val="21"/>
+          <w:szCs w:val="21"/>
+        </w:rPr>
+        <w:t xml:space="preserve">une utilisation fine de la </w:t>
+      </w:r>
+      <w:r>
+        <w:rPr>
+          <w:rFonts w:ascii="Verdana Pro Light" w:hAnsi="Verdana Pro Light"/>
+          <w:sz w:val="21"/>
+          <w:szCs w:val="21"/>
+        </w:rPr>
+        <w:t>régularisation</w:t>
+      </w:r>
+      <w:r>
+        <w:rPr>
+          <w:rFonts w:ascii="Verdana Pro Light" w:hAnsi="Verdana Pro Light"/>
+          <w:sz w:val="21"/>
+          <w:szCs w:val="21"/>
+        </w:rPr>
+        <w:t xml:space="preserve"> et de l’augmentation de </w:t>
+      </w:r>
+      <w:r>
+        <w:rPr>
+          <w:rFonts w:ascii="Verdana Pro Light" w:hAnsi="Verdana Pro Light"/>
+          <w:sz w:val="21"/>
+          <w:szCs w:val="21"/>
+        </w:rPr>
+        <w:t>données</w:t>
+      </w:r>
+      <w:r>
+        <w:rPr>
+          <w:rFonts w:ascii="Verdana Pro Light" w:hAnsi="Verdana Pro Light"/>
+          <w:sz w:val="21"/>
+          <w:szCs w:val="21"/>
+        </w:rPr>
+        <w:t xml:space="preserve"> pour éviter les problèmes de sur-apprentissage sur de petits jeux d</w:t>
+      </w:r>
+      <w:r>
+        <w:rPr>
+          <w:rFonts w:ascii="Verdana Pro Light" w:hAnsi="Verdana Pro Light"/>
+          <w:sz w:val="21"/>
+          <w:szCs w:val="21"/>
+        </w:rPr>
+        <w:t>’entraînement.</w:t>
       </w:r>
     </w:p>
     <w:p>
@@ -3591,71 +3775,200 @@
           <w:sz w:val="21"/>
           <w:szCs w:val="21"/>
         </w:rPr>
-        <w:t>Malgré</w:t>
-      </w:r>
-      <w:r>
-        <w:rPr>
-          <w:rFonts w:ascii="Verdana Pro Light" w:hAnsi="Verdana Pro Light"/>
-          <w:sz w:val="21"/>
-          <w:szCs w:val="21"/>
-        </w:rPr>
-        <w:t xml:space="preserve"> sa puissance, ResNet50 </w:t>
-      </w:r>
-      <w:r>
-        <w:rPr>
-          <w:rFonts w:ascii="Verdana Pro Light" w:hAnsi="Verdana Pro Light"/>
-          <w:sz w:val="21"/>
-          <w:szCs w:val="21"/>
-        </w:rPr>
-        <w:t>nécessite</w:t>
-      </w:r>
-      <w:r>
-        <w:rPr>
-          <w:rFonts w:ascii="Verdana Pro Light" w:hAnsi="Verdana Pro Light"/>
-          <w:sz w:val="21"/>
-          <w:szCs w:val="21"/>
-        </w:rPr>
-        <w:t xml:space="preserve"> une utilisation fine de la </w:t>
-      </w:r>
-      <w:r>
-        <w:rPr>
-          <w:rFonts w:ascii="Verdana Pro Light" w:hAnsi="Verdana Pro Light"/>
-          <w:sz w:val="21"/>
-          <w:szCs w:val="21"/>
-        </w:rPr>
-        <w:t>régularisation</w:t>
-      </w:r>
-      <w:r>
-        <w:rPr>
-          <w:rFonts w:ascii="Verdana Pro Light" w:hAnsi="Verdana Pro Light"/>
-          <w:sz w:val="21"/>
-          <w:szCs w:val="21"/>
-        </w:rPr>
-        <w:t xml:space="preserve"> et de l’augmentation de </w:t>
-      </w:r>
-      <w:r>
-        <w:rPr>
-          <w:rFonts w:ascii="Verdana Pro Light" w:hAnsi="Verdana Pro Light"/>
-          <w:sz w:val="21"/>
-          <w:szCs w:val="21"/>
-        </w:rPr>
-        <w:t>données</w:t>
-      </w:r>
-      <w:r>
-        <w:rPr>
-          <w:rFonts w:ascii="Verdana Pro Light" w:hAnsi="Verdana Pro Light"/>
-          <w:sz w:val="21"/>
-          <w:szCs w:val="21"/>
-        </w:rPr>
-        <w:t xml:space="preserve"> pour éviter les problèmes de sur-apprentissage sur de petits jeux de </w:t>
-      </w:r>
-      <w:r>
-        <w:rPr>
-          <w:rFonts w:ascii="Verdana Pro Light" w:hAnsi="Verdana Pro Light"/>
-          <w:sz w:val="21"/>
-          <w:szCs w:val="21"/>
-        </w:rPr>
-        <w:t>données</w:t>
+        <w:t>La co</w:t>
+      </w:r>
+      <w:r>
+        <w:rPr>
+          <w:rFonts w:ascii="Verdana Pro Light" w:hAnsi="Verdana Pro Light"/>
+          <w:sz w:val="21"/>
+          <w:szCs w:val="21"/>
+        </w:rPr>
+        <w:t>m</w:t>
+      </w:r>
+      <w:r>
+        <w:rPr>
+          <w:rFonts w:ascii="Verdana Pro Light" w:hAnsi="Verdana Pro Light"/>
+          <w:sz w:val="21"/>
+          <w:szCs w:val="21"/>
+        </w:rPr>
+        <w:t xml:space="preserve">binaison </w:t>
+      </w:r>
+      <w:r>
+        <w:rPr>
+          <w:rFonts w:ascii="Verdana Pro Light" w:hAnsi="Verdana Pro Light"/>
+          <w:sz w:val="21"/>
+          <w:szCs w:val="21"/>
+        </w:rPr>
+        <w:t xml:space="preserve">résidu/connexion de saut </w:t>
+      </w:r>
+      <w:r>
+        <w:rPr>
+          <w:rFonts w:ascii="Verdana Pro Light" w:hAnsi="Verdana Pro Light"/>
+          <w:sz w:val="21"/>
+          <w:szCs w:val="21"/>
+        </w:rPr>
+        <w:t xml:space="preserve">introduite par </w:t>
+      </w:r>
+      <w:r>
+        <w:rPr>
+          <w:rFonts w:ascii="Verdana Pro Light" w:hAnsi="Verdana Pro Light"/>
+          <w:sz w:val="21"/>
+          <w:szCs w:val="21"/>
+        </w:rPr>
+        <w:t xml:space="preserve">l’architecture </w:t>
+      </w:r>
+      <w:r>
+        <w:rPr>
+          <w:rFonts w:ascii="Verdana Pro Light" w:hAnsi="Verdana Pro Light"/>
+          <w:sz w:val="21"/>
+          <w:szCs w:val="21"/>
+        </w:rPr>
+        <w:t xml:space="preserve">ResNet </w:t>
+      </w:r>
+      <w:r>
+        <w:rPr>
+          <w:rFonts w:ascii="Verdana Pro Light" w:hAnsi="Verdana Pro Light"/>
+          <w:sz w:val="21"/>
+          <w:szCs w:val="21"/>
+        </w:rPr>
+        <w:t xml:space="preserve">a </w:t>
+      </w:r>
+      <w:r>
+        <w:rPr>
+          <w:rFonts w:ascii="Verdana Pro Light" w:hAnsi="Verdana Pro Light"/>
+          <w:sz w:val="21"/>
+          <w:szCs w:val="21"/>
+        </w:rPr>
+        <w:t>marqué</w:t>
+      </w:r>
+      <w:r>
+        <w:rPr>
+          <w:rFonts w:ascii="Verdana Pro Light" w:hAnsi="Verdana Pro Light"/>
+          <w:sz w:val="21"/>
+          <w:szCs w:val="21"/>
+        </w:rPr>
+        <w:t xml:space="preserve"> un tournant dans l’</w:t>
+      </w:r>
+      <w:r>
+        <w:rPr>
+          <w:rFonts w:ascii="Verdana Pro Light" w:hAnsi="Verdana Pro Light"/>
+          <w:sz w:val="21"/>
+          <w:szCs w:val="21"/>
+        </w:rPr>
+        <w:t>évolution</w:t>
+      </w:r>
+      <w:r>
+        <w:rPr>
+          <w:rFonts w:ascii="Verdana Pro Light" w:hAnsi="Verdana Pro Light"/>
+          <w:sz w:val="21"/>
+          <w:szCs w:val="21"/>
+        </w:rPr>
+        <w:t xml:space="preserve"> du deep learning appliqu</w:t>
+      </w:r>
+      <w:r>
+        <w:rPr>
+          <w:rFonts w:ascii="Verdana Pro Light" w:hAnsi="Verdana Pro Light"/>
+          <w:sz w:val="21"/>
+          <w:szCs w:val="21"/>
+        </w:rPr>
+        <w:t xml:space="preserve">é </w:t>
+      </w:r>
+      <w:r>
+        <w:rPr>
+          <w:rFonts w:ascii="Verdana Pro Light" w:hAnsi="Verdana Pro Light"/>
+          <w:sz w:val="21"/>
+          <w:szCs w:val="21"/>
+        </w:rPr>
+        <w:t xml:space="preserve">aux images, et elle </w:t>
+      </w:r>
+      <w:r>
+        <w:rPr>
+          <w:rFonts w:ascii="Verdana Pro Light" w:hAnsi="Verdana Pro Light"/>
+          <w:sz w:val="21"/>
+          <w:szCs w:val="21"/>
+        </w:rPr>
+        <w:t xml:space="preserve">est désormais standard </w:t>
+      </w:r>
+      <w:r>
+        <w:rPr>
+          <w:rFonts w:ascii="Verdana Pro Light" w:hAnsi="Verdana Pro Light"/>
+          <w:sz w:val="21"/>
+          <w:szCs w:val="21"/>
+        </w:rPr>
+        <w:lastRenderedPageBreak/>
+        <w:t>pour la plupart des CNN</w:t>
+      </w:r>
+      <w:r>
+        <w:rPr>
+          <w:rFonts w:ascii="Verdana Pro Light" w:hAnsi="Verdana Pro Light"/>
+          <w:sz w:val="21"/>
+          <w:szCs w:val="21"/>
+        </w:rPr>
+        <w:t xml:space="preserve"> ; elle a </w:t>
+      </w:r>
+      <w:r>
+        <w:rPr>
+          <w:rFonts w:ascii="Verdana Pro Light" w:hAnsi="Verdana Pro Light"/>
+          <w:sz w:val="21"/>
+          <w:szCs w:val="21"/>
+        </w:rPr>
+        <w:t>également</w:t>
+      </w:r>
+      <w:r>
+        <w:rPr>
+          <w:rFonts w:ascii="Verdana Pro Light" w:hAnsi="Verdana Pro Light"/>
+          <w:sz w:val="21"/>
+          <w:szCs w:val="21"/>
+        </w:rPr>
+        <w:t xml:space="preserve"> </w:t>
+      </w:r>
+      <w:r>
+        <w:rPr>
+          <w:rFonts w:ascii="Verdana Pro Light" w:hAnsi="Verdana Pro Light"/>
+          <w:sz w:val="21"/>
+          <w:szCs w:val="21"/>
+        </w:rPr>
+        <w:t>inspiré</w:t>
+      </w:r>
+      <w:r>
+        <w:rPr>
+          <w:rFonts w:ascii="Verdana Pro Light" w:hAnsi="Verdana Pro Light"/>
+          <w:sz w:val="21"/>
+          <w:szCs w:val="21"/>
+        </w:rPr>
+        <w:t xml:space="preserve"> les </w:t>
+      </w:r>
+      <w:r>
+        <w:rPr>
+          <w:rFonts w:ascii="Verdana Pro Light" w:hAnsi="Verdana Pro Light"/>
+          <w:sz w:val="21"/>
+          <w:szCs w:val="21"/>
+        </w:rPr>
+        <w:t>t</w:t>
+      </w:r>
+      <w:r>
+        <w:rPr>
+          <w:rFonts w:ascii="Verdana Pro Light" w:hAnsi="Verdana Pro Light"/>
+          <w:sz w:val="21"/>
+          <w:szCs w:val="21"/>
+        </w:rPr>
+        <w:t>ransformers</w:t>
+      </w:r>
+      <w:r>
+        <w:rPr>
+          <w:rFonts w:ascii="Verdana Pro Light" w:hAnsi="Verdana Pro Light"/>
+          <w:sz w:val="21"/>
+          <w:szCs w:val="21"/>
+        </w:rPr>
+        <w:t xml:space="preserve">, </w:t>
+      </w:r>
+      <w:r>
+        <w:rPr>
+          <w:rFonts w:ascii="Verdana Pro Light" w:hAnsi="Verdana Pro Light"/>
+          <w:sz w:val="21"/>
+          <w:szCs w:val="21"/>
+        </w:rPr>
+        <w:t>structures issues des LLM</w:t>
       </w:r>
       <w:r>
         <w:rPr>
@@ -3664,7 +3977,55 @@
           <w:sz w:val="21"/>
           <w:szCs w:val="21"/>
         </w:rPr>
-        <w:footnoteReference w:id="4"/>
+        <w:footnoteReference w:id="6"/>
+      </w:r>
+      <w:r>
+        <w:rPr>
+          <w:rFonts w:ascii="Verdana Pro Light" w:hAnsi="Verdana Pro Light"/>
+          <w:sz w:val="21"/>
+          <w:szCs w:val="21"/>
+        </w:rPr>
+        <w:t xml:space="preserve"> </w:t>
+      </w:r>
+      <w:r>
+        <w:rPr>
+          <w:rFonts w:ascii="Verdana Pro Light" w:hAnsi="Verdana Pro Light"/>
+          <w:sz w:val="21"/>
+          <w:szCs w:val="21"/>
+        </w:rPr>
+        <w:t xml:space="preserve">que les nouvelles </w:t>
+      </w:r>
+      <w:r>
+        <w:rPr>
+          <w:rFonts w:ascii="Verdana Pro Light" w:hAnsi="Verdana Pro Light"/>
+          <w:sz w:val="21"/>
+          <w:szCs w:val="21"/>
+        </w:rPr>
+        <w:t>générations</w:t>
+      </w:r>
+      <w:r>
+        <w:rPr>
+          <w:rFonts w:ascii="Verdana Pro Light" w:hAnsi="Verdana Pro Light"/>
+          <w:sz w:val="21"/>
+          <w:szCs w:val="21"/>
+        </w:rPr>
+        <w:t xml:space="preserve"> de </w:t>
+      </w:r>
+      <w:r>
+        <w:rPr>
+          <w:rFonts w:ascii="Verdana Pro Light" w:hAnsi="Verdana Pro Light"/>
+          <w:sz w:val="21"/>
+          <w:szCs w:val="21"/>
+        </w:rPr>
+        <w:t>modèles</w:t>
+      </w:r>
+      <w:r>
+        <w:rPr>
+          <w:rFonts w:ascii="Verdana Pro Light" w:hAnsi="Verdana Pro Light"/>
+          <w:sz w:val="21"/>
+          <w:szCs w:val="21"/>
+        </w:rPr>
+        <w:t xml:space="preserve"> comme MobileViT utilisent</w:t>
       </w:r>
       <w:r>
         <w:rPr>
@@ -3684,223 +4045,6 @@
           <w:szCs w:val="21"/>
         </w:rPr>
       </w:pPr>
-      <w:r>
-        <w:rPr>
-          <w:rFonts w:ascii="Verdana Pro Light" w:hAnsi="Verdana Pro Light"/>
-          <w:sz w:val="21"/>
-          <w:szCs w:val="21"/>
-        </w:rPr>
-        <w:t>La co</w:t>
-      </w:r>
-      <w:r>
-        <w:rPr>
-          <w:rFonts w:ascii="Verdana Pro Light" w:hAnsi="Verdana Pro Light"/>
-          <w:sz w:val="21"/>
-          <w:szCs w:val="21"/>
-        </w:rPr>
-        <w:t>m</w:t>
-      </w:r>
-      <w:r>
-        <w:rPr>
-          <w:rFonts w:ascii="Verdana Pro Light" w:hAnsi="Verdana Pro Light"/>
-          <w:sz w:val="21"/>
-          <w:szCs w:val="21"/>
-        </w:rPr>
-        <w:t xml:space="preserve">binaison </w:t>
-      </w:r>
-      <w:r>
-        <w:rPr>
-          <w:rFonts w:ascii="Verdana Pro Light" w:hAnsi="Verdana Pro Light"/>
-          <w:sz w:val="21"/>
-          <w:szCs w:val="21"/>
-        </w:rPr>
-        <w:t xml:space="preserve">résidu/connexion de saut </w:t>
-      </w:r>
-      <w:r>
-        <w:rPr>
-          <w:rFonts w:ascii="Verdana Pro Light" w:hAnsi="Verdana Pro Light"/>
-          <w:sz w:val="21"/>
-          <w:szCs w:val="21"/>
-        </w:rPr>
-        <w:t xml:space="preserve">introduite par ResNet </w:t>
-      </w:r>
-      <w:r>
-        <w:rPr>
-          <w:rFonts w:ascii="Verdana Pro Light" w:hAnsi="Verdana Pro Light"/>
-          <w:sz w:val="21"/>
-          <w:szCs w:val="21"/>
-        </w:rPr>
-        <w:t xml:space="preserve">a </w:t>
-      </w:r>
-      <w:r>
-        <w:rPr>
-          <w:rFonts w:ascii="Verdana Pro Light" w:hAnsi="Verdana Pro Light"/>
-          <w:sz w:val="21"/>
-          <w:szCs w:val="21"/>
-        </w:rPr>
-        <w:t>marqué</w:t>
-      </w:r>
-      <w:r>
-        <w:rPr>
-          <w:rFonts w:ascii="Verdana Pro Light" w:hAnsi="Verdana Pro Light"/>
-          <w:sz w:val="21"/>
-          <w:szCs w:val="21"/>
-        </w:rPr>
-        <w:t xml:space="preserve"> un tournant dans l’</w:t>
-      </w:r>
-      <w:r>
-        <w:rPr>
-          <w:rFonts w:ascii="Verdana Pro Light" w:hAnsi="Verdana Pro Light"/>
-          <w:sz w:val="21"/>
-          <w:szCs w:val="21"/>
-        </w:rPr>
-        <w:t>évolution</w:t>
-      </w:r>
-      <w:r>
-        <w:rPr>
-          <w:rFonts w:ascii="Verdana Pro Light" w:hAnsi="Verdana Pro Light"/>
-          <w:sz w:val="21"/>
-          <w:szCs w:val="21"/>
-        </w:rPr>
-        <w:t xml:space="preserve"> du deep learning appliqu</w:t>
-      </w:r>
-      <w:r>
-        <w:rPr>
-          <w:rFonts w:ascii="Verdana Pro Light" w:hAnsi="Verdana Pro Light"/>
-          <w:sz w:val="21"/>
-          <w:szCs w:val="21"/>
-        </w:rPr>
-        <w:t xml:space="preserve">é </w:t>
-      </w:r>
-      <w:r>
-        <w:rPr>
-          <w:rFonts w:ascii="Verdana Pro Light" w:hAnsi="Verdana Pro Light"/>
-          <w:sz w:val="21"/>
-          <w:szCs w:val="21"/>
-        </w:rPr>
-        <w:t xml:space="preserve">aux images, et elle </w:t>
-      </w:r>
-      <w:r>
-        <w:rPr>
-          <w:rFonts w:ascii="Verdana Pro Light" w:hAnsi="Verdana Pro Light"/>
-          <w:sz w:val="21"/>
-          <w:szCs w:val="21"/>
-        </w:rPr>
-        <w:t xml:space="preserve">est désormais standard pour la plupart </w:t>
-      </w:r>
-      <w:r>
-        <w:rPr>
-          <w:rFonts w:ascii="Verdana Pro Light" w:hAnsi="Verdana Pro Light"/>
-          <w:sz w:val="21"/>
-          <w:szCs w:val="21"/>
-        </w:rPr>
-        <w:lastRenderedPageBreak/>
-        <w:t>des architectures CNN</w:t>
-      </w:r>
-      <w:r>
-        <w:rPr>
-          <w:rFonts w:ascii="Verdana Pro Light" w:hAnsi="Verdana Pro Light"/>
-          <w:sz w:val="21"/>
-          <w:szCs w:val="21"/>
-        </w:rPr>
-        <w:t xml:space="preserve"> ; elle a </w:t>
-      </w:r>
-      <w:r>
-        <w:rPr>
-          <w:rFonts w:ascii="Verdana Pro Light" w:hAnsi="Verdana Pro Light"/>
-          <w:sz w:val="21"/>
-          <w:szCs w:val="21"/>
-        </w:rPr>
-        <w:t>également</w:t>
-      </w:r>
-      <w:r>
-        <w:rPr>
-          <w:rFonts w:ascii="Verdana Pro Light" w:hAnsi="Verdana Pro Light"/>
-          <w:sz w:val="21"/>
-          <w:szCs w:val="21"/>
-        </w:rPr>
-        <w:t xml:space="preserve"> </w:t>
-      </w:r>
-      <w:r>
-        <w:rPr>
-          <w:rFonts w:ascii="Verdana Pro Light" w:hAnsi="Verdana Pro Light"/>
-          <w:sz w:val="21"/>
-          <w:szCs w:val="21"/>
-        </w:rPr>
-        <w:t>inspiré</w:t>
-      </w:r>
-      <w:r>
-        <w:rPr>
-          <w:rFonts w:ascii="Verdana Pro Light" w:hAnsi="Verdana Pro Light"/>
-          <w:sz w:val="21"/>
-          <w:szCs w:val="21"/>
-        </w:rPr>
-        <w:t xml:space="preserve"> les </w:t>
-      </w:r>
-      <w:r>
-        <w:rPr>
-          <w:rFonts w:ascii="Verdana Pro Light" w:hAnsi="Verdana Pro Light"/>
-          <w:sz w:val="21"/>
-          <w:szCs w:val="21"/>
-        </w:rPr>
-        <w:t>t</w:t>
-      </w:r>
-      <w:r>
-        <w:rPr>
-          <w:rFonts w:ascii="Verdana Pro Light" w:hAnsi="Verdana Pro Light"/>
-          <w:sz w:val="21"/>
-          <w:szCs w:val="21"/>
-        </w:rPr>
-        <w:t>ransformers</w:t>
-      </w:r>
-      <w:r>
-        <w:rPr>
-          <w:rFonts w:ascii="Verdana Pro Light" w:hAnsi="Verdana Pro Light"/>
-          <w:sz w:val="21"/>
-          <w:szCs w:val="21"/>
-        </w:rPr>
-        <w:t xml:space="preserve">, que les nouvelles </w:t>
-      </w:r>
-      <w:r>
-        <w:rPr>
-          <w:rFonts w:ascii="Verdana Pro Light" w:hAnsi="Verdana Pro Light"/>
-          <w:sz w:val="21"/>
-          <w:szCs w:val="21"/>
-        </w:rPr>
-        <w:t>générations</w:t>
-      </w:r>
-      <w:r>
-        <w:rPr>
-          <w:rFonts w:ascii="Verdana Pro Light" w:hAnsi="Verdana Pro Light"/>
-          <w:sz w:val="21"/>
-          <w:szCs w:val="21"/>
-        </w:rPr>
-        <w:t xml:space="preserve"> de </w:t>
-      </w:r>
-      <w:r>
-        <w:rPr>
-          <w:rFonts w:ascii="Verdana Pro Light" w:hAnsi="Verdana Pro Light"/>
-          <w:sz w:val="21"/>
-          <w:szCs w:val="21"/>
-        </w:rPr>
-        <w:t>modèles</w:t>
-      </w:r>
-      <w:r>
-        <w:rPr>
-          <w:rFonts w:ascii="Verdana Pro Light" w:hAnsi="Verdana Pro Light"/>
-          <w:sz w:val="21"/>
-          <w:szCs w:val="21"/>
-        </w:rPr>
-        <w:t xml:space="preserve"> comme MobileViT utilisent</w:t>
-      </w:r>
-      <w:r>
-        <w:rPr>
-          <w:rFonts w:ascii="Verdana Pro Light" w:hAnsi="Verdana Pro Light"/>
-          <w:sz w:val="21"/>
-          <w:szCs w:val="21"/>
-        </w:rPr>
-        <w:t>.</w:t>
-      </w:r>
     </w:p>
     <w:p>
       <w:pPr>
@@ -4193,7 +4337,39 @@
           <w:sz w:val="21"/>
           <w:szCs w:val="21"/>
         </w:rPr>
-        <w:t xml:space="preserve"> (les blocs MobileViT)</w:t>
+        <w:t xml:space="preserve"> (les blocs </w:t>
+      </w:r>
+      <w:r>
+        <w:rPr>
+          <w:rFonts w:ascii="Verdana Pro Light" w:hAnsi="Verdana Pro Light"/>
+          <w:sz w:val="21"/>
+          <w:szCs w:val="21"/>
+        </w:rPr>
+        <w:t>« </w:t>
+      </w:r>
+      <w:r>
+        <w:rPr>
+          <w:rFonts w:ascii="Verdana Pro Light" w:hAnsi="Verdana Pro Light"/>
+          <w:sz w:val="21"/>
+          <w:szCs w:val="21"/>
+        </w:rPr>
+        <w:t>MobileViT</w:t>
+      </w:r>
+      <w:r>
+        <w:rPr>
+          <w:rFonts w:ascii="Verdana Pro Light" w:hAnsi="Verdana Pro Light"/>
+          <w:sz w:val="21"/>
+          <w:szCs w:val="21"/>
+        </w:rPr>
+        <w:t> »</w:t>
+      </w:r>
+      <w:r>
+        <w:rPr>
+          <w:rFonts w:ascii="Verdana Pro Light" w:hAnsi="Verdana Pro Light"/>
+          <w:sz w:val="21"/>
+          <w:szCs w:val="21"/>
+        </w:rPr>
+        <w:t>)</w:t>
       </w:r>
       <w:r>
         <w:rPr>
@@ -4289,6 +4465,14 @@
           <w:sz w:val="21"/>
           <w:szCs w:val="21"/>
         </w:rPr>
+        <w:t>,</w:t>
+      </w:r>
+      <w:r>
+        <w:rPr>
+          <w:rFonts w:ascii="Verdana Pro Light" w:hAnsi="Verdana Pro Light"/>
+          <w:sz w:val="21"/>
+          <w:szCs w:val="21"/>
+        </w:rPr>
         <w:t xml:space="preserve"> </w:t>
       </w:r>
       <w:r>
@@ -4297,7 +4481,7 @@
           <w:sz w:val="21"/>
           <w:szCs w:val="21"/>
         </w:rPr>
-        <w:t xml:space="preserve">dans l’image, </w:t>
+        <w:t xml:space="preserve">dans l’image </w:t>
       </w:r>
       <w:r>
         <w:rPr>
@@ -4427,7 +4611,7 @@
           <w:sz w:val="21"/>
           <w:szCs w:val="21"/>
         </w:rPr>
-        <w:t xml:space="preserve">hiérarchiquement, </w:t>
+        <w:t xml:space="preserve">hiérarchiquement </w:t>
       </w:r>
       <w:r>
         <w:rPr>
@@ -4444,31 +4628,23 @@
           <w:sz w:val="21"/>
           <w:szCs w:val="21"/>
         </w:rPr>
-        <w:footnoteReference w:id="5"/>
-      </w:r>
-      <w:r>
-        <w:rPr>
-          <w:rFonts w:ascii="Verdana Pro Light" w:hAnsi="Verdana Pro Light"/>
-          <w:sz w:val="21"/>
-          <w:szCs w:val="21"/>
-        </w:rPr>
-        <w:t xml:space="preserve"> (l</w:t>
-      </w:r>
-      <w:r>
-        <w:rPr>
-          <w:rFonts w:ascii="Verdana Pro Light" w:hAnsi="Verdana Pro Light"/>
-          <w:sz w:val="21"/>
-          <w:szCs w:val="21"/>
-        </w:rPr>
-        <w:t>es premières couches détectent des bords et des textures, tandis que les couches profondes capturent des objets ou des concepts plus abstraits</w:t>
-      </w:r>
-      <w:r>
-        <w:rPr>
-          <w:rFonts w:ascii="Verdana Pro Light" w:hAnsi="Verdana Pro Light"/>
-          <w:sz w:val="21"/>
-          <w:szCs w:val="21"/>
-        </w:rPr>
-        <w:t xml:space="preserve">), dans </w:t>
+        <w:footnoteReference w:id="7"/>
+      </w:r>
+      <w:r>
+        <w:rPr>
+          <w:rFonts w:ascii="Verdana Pro Light" w:hAnsi="Verdana Pro Light"/>
+          <w:sz w:val="21"/>
+          <w:szCs w:val="21"/>
+        </w:rPr>
+        <w:t>,</w:t>
+      </w:r>
+      <w:r>
+        <w:rPr>
+          <w:rFonts w:ascii="Verdana Pro Light" w:hAnsi="Verdana Pro Light"/>
+          <w:sz w:val="21"/>
+          <w:szCs w:val="21"/>
+        </w:rPr>
+        <w:t xml:space="preserve"> dans </w:t>
       </w:r>
       <w:r>
         <w:rPr>
@@ -4621,6 +4797,95 @@
           <w:szCs w:val="21"/>
         </w:rPr>
         <w:t xml:space="preserve"> dans l’image</w:t>
+      </w:r>
+      <w:r>
+        <w:rPr>
+          <w:rFonts w:ascii="Verdana Pro Light" w:hAnsi="Verdana Pro Light"/>
+          <w:sz w:val="21"/>
+          <w:szCs w:val="21"/>
+        </w:rPr>
+        <w:t>.</w:t>
+      </w:r>
+      <w:r>
+        <w:rPr>
+          <w:rFonts w:ascii="Verdana Pro Light" w:hAnsi="Verdana Pro Light"/>
+          <w:sz w:val="21"/>
+          <w:szCs w:val="21"/>
+        </w:rPr>
+        <w:t xml:space="preserve"> Tou</w:t>
+      </w:r>
+      <w:r>
+        <w:rPr>
+          <w:rFonts w:ascii="Verdana Pro Light" w:hAnsi="Verdana Pro Light"/>
+          <w:sz w:val="21"/>
+          <w:szCs w:val="21"/>
+        </w:rPr>
+        <w:t>t</w:t>
+      </w:r>
+      <w:r>
+        <w:rPr>
+          <w:rFonts w:ascii="Verdana Pro Light" w:hAnsi="Verdana Pro Light"/>
+          <w:sz w:val="21"/>
+          <w:szCs w:val="21"/>
+        </w:rPr>
+        <w:t xml:space="preserve"> comme dans les LLM, l’utilisation des </w:t>
+      </w:r>
+      <w:r>
+        <w:rPr>
+          <w:rFonts w:ascii="Verdana Pro Light" w:hAnsi="Verdana Pro Light"/>
+          <w:sz w:val="21"/>
+          <w:szCs w:val="21"/>
+        </w:rPr>
+        <w:t>visual Transfor</w:t>
+      </w:r>
+      <w:r>
+        <w:rPr>
+          <w:rFonts w:ascii="Verdana Pro Light" w:hAnsi="Verdana Pro Light"/>
+          <w:sz w:val="21"/>
+          <w:szCs w:val="21"/>
+        </w:rPr>
+        <w:t>mers (ci-après « </w:t>
+      </w:r>
+      <w:r>
+        <w:rPr>
+          <w:rFonts w:ascii="Verdana Pro Light" w:hAnsi="Verdana Pro Light"/>
+          <w:sz w:val="21"/>
+          <w:szCs w:val="21"/>
+        </w:rPr>
+        <w:t>Vi</w:t>
+      </w:r>
+      <w:r>
+        <w:rPr>
+          <w:rFonts w:ascii="Verdana Pro Light" w:hAnsi="Verdana Pro Light"/>
+          <w:sz w:val="21"/>
+          <w:szCs w:val="21"/>
+        </w:rPr>
+        <w:t>T »)</w:t>
+      </w:r>
+      <w:r>
+        <w:rPr>
+          <w:rFonts w:ascii="Verdana Pro Light" w:hAnsi="Verdana Pro Light"/>
+          <w:sz w:val="21"/>
+          <w:szCs w:val="21"/>
+        </w:rPr>
+        <w:t xml:space="preserve"> dans le traitement d’images permet donc de capturer le contexte</w:t>
+      </w:r>
+      <w:r>
+        <w:rPr>
+          <w:rFonts w:ascii="Verdana Pro Light" w:hAnsi="Verdana Pro Light"/>
+          <w:sz w:val="21"/>
+          <w:szCs w:val="21"/>
+        </w:rPr>
+        <w:t xml:space="preserve"> dans lequel sont inscrits les patches</w:t>
+      </w:r>
+      <w:r>
+        <w:rPr>
+          <w:rStyle w:val="FootnoteReference"/>
+          <w:rFonts w:ascii="Verdana Pro Light" w:hAnsi="Verdana Pro Light"/>
+          <w:sz w:val="21"/>
+          <w:szCs w:val="21"/>
+        </w:rPr>
+        <w:footnoteReference w:id="8"/>
       </w:r>
       <w:r>
         <w:rPr>
@@ -4702,22 +4967,6 @@
           <w:sz w:val="21"/>
           <w:szCs w:val="21"/>
         </w:rPr>
-        <w:t>visual Transfor</w:t>
-      </w:r>
-      <w:r>
-        <w:rPr>
-          <w:rFonts w:ascii="Verdana Pro Light" w:hAnsi="Verdana Pro Light"/>
-          <w:sz w:val="21"/>
-          <w:szCs w:val="21"/>
-        </w:rPr>
-        <w:t>mers (ou « </w:t>
-      </w:r>
-      <w:r>
-        <w:rPr>
-          <w:rFonts w:ascii="Verdana Pro Light" w:hAnsi="Verdana Pro Light"/>
-          <w:sz w:val="21"/>
-          <w:szCs w:val="21"/>
-        </w:rPr>
         <w:t>Vi</w:t>
       </w:r>
       <w:r>
@@ -4734,14 +4983,6 @@
           <w:sz w:val="21"/>
           <w:szCs w:val="21"/>
         </w:rPr>
-        <w:t> »)</w:t>
-      </w:r>
-      <w:r>
-        <w:rPr>
-          <w:rFonts w:ascii="Verdana Pro Light" w:hAnsi="Verdana Pro Light"/>
-          <w:sz w:val="21"/>
-          <w:szCs w:val="21"/>
-        </w:rPr>
         <w:t xml:space="preserve">, </w:t>
       </w:r>
       <w:r>
@@ -4830,7 +5071,7 @@
           <w:sz w:val="21"/>
           <w:szCs w:val="21"/>
         </w:rPr>
-        <w:t>separable self- attention</w:t>
+        <w:t>separable self-attention</w:t>
       </w:r>
       <w:r>
         <w:rPr>
@@ -4966,38 +5207,6 @@
           <w:sz w:val="21"/>
           <w:szCs w:val="21"/>
         </w:rPr>
-        <w:t xml:space="preserve"> dans </w:t>
-      </w:r>
-      <w:r>
-        <w:rPr>
-          <w:rFonts w:ascii="Verdana Pro Light" w:hAnsi="Verdana Pro Light"/>
-          <w:sz w:val="21"/>
-          <w:szCs w:val="21"/>
-        </w:rPr>
-        <w:t xml:space="preserve">les </w:t>
-      </w:r>
-      <w:r>
-        <w:rPr>
-          <w:rFonts w:ascii="Verdana Pro Light" w:hAnsi="Verdana Pro Light"/>
-          <w:sz w:val="21"/>
-          <w:szCs w:val="21"/>
-        </w:rPr>
-        <w:t>Vi</w:t>
-      </w:r>
-      <w:r>
-        <w:rPr>
-          <w:rFonts w:ascii="Verdana Pro Light" w:hAnsi="Verdana Pro Light"/>
-          <w:sz w:val="21"/>
-          <w:szCs w:val="21"/>
-        </w:rPr>
-        <w:t>T</w:t>
-      </w:r>
-      <w:r>
-        <w:rPr>
-          <w:rFonts w:ascii="Verdana Pro Light" w:hAnsi="Verdana Pro Light"/>
-          <w:sz w:val="21"/>
-          <w:szCs w:val="21"/>
-        </w:rPr>
         <w:t>, ce qui permet</w:t>
       </w:r>
       <w:r>
@@ -5063,7 +5272,7 @@
           <w:sz w:val="21"/>
           <w:szCs w:val="21"/>
         </w:rPr>
-        <w:footnoteReference w:id="6"/>
+        <w:footnoteReference w:id="9"/>
       </w:r>
       <w:r>
         <w:rPr>
@@ -5288,7 +5497,7 @@
           <w:sz w:val="21"/>
           <w:szCs w:val="21"/>
         </w:rPr>
-        <w:footnoteReference w:id="7"/>
+        <w:footnoteReference w:id="10"/>
       </w:r>
       <w:r>
         <w:rPr>
@@ -5504,7 +5713,7 @@
           <w:sz w:val="21"/>
           <w:szCs w:val="21"/>
         </w:rPr>
-        <w:t>Enfin, dans l’architecture MonbileViTv2 l</w:t>
+        <w:t>Enfin, dans l’architecture MobileViTv2 l</w:t>
       </w:r>
       <w:r>
         <w:rPr>
@@ -5545,7 +5754,7 @@
           <w:sz w:val="21"/>
           <w:szCs w:val="21"/>
         </w:rPr>
-        <w:footnoteReference w:id="8"/>
+        <w:footnoteReference w:id="11"/>
       </w:r>
       <w:r>
         <w:rPr>
@@ -5638,7 +5847,7 @@
           <w:sz w:val="16"/>
           <w:szCs w:val="16"/>
         </w:rPr>
-        <w:t>Visual transformers et MobileViT blocks</w:t>
+        <w:t xml:space="preserve">Annexe 3 - </w:t>
       </w:r>
       <w:r>
         <w:rPr>
@@ -5648,7 +5857,7 @@
           <w:sz w:val="16"/>
           <w:szCs w:val="16"/>
         </w:rPr>
-        <w:t xml:space="preserve"> </w:t>
+        <w:t>Visual transformers et MobileViT blocks</w:t>
       </w:r>
       <w:r>
         <w:rPr>
@@ -5658,18 +5867,28 @@
           <w:sz w:val="16"/>
           <w:szCs w:val="16"/>
         </w:rPr>
-        <w:t>de « première génération »</w:t>
-      </w:r>
-      <w:r>
-        <w:rPr>
-          <w:rStyle w:val="FootnoteReference"/>
+        <w:t xml:space="preserve"> </w:t>
+      </w:r>
+      <w:r>
+        <w:rPr>
           <w:rFonts w:ascii="Verdana Pro Light" w:hAnsi="Verdana Pro Light"/>
           <w:b/>
           <w:bCs/>
           <w:sz w:val="16"/>
           <w:szCs w:val="16"/>
         </w:rPr>
-        <w:footnoteReference w:id="9"/>
+        <w:t>de « première génération »</w:t>
+      </w:r>
+      <w:r>
+        <w:rPr>
+          <w:rStyle w:val="FootnoteReference"/>
+          <w:rFonts w:ascii="Verdana Pro Light" w:hAnsi="Verdana Pro Light"/>
+          <w:b/>
+          <w:bCs/>
+          <w:sz w:val="16"/>
+          <w:szCs w:val="16"/>
+        </w:rPr>
+        <w:footnoteReference w:id="12"/>
       </w:r>
     </w:p>
     <w:p>
@@ -5759,6 +5978,16 @@
           <w:szCs w:val="16"/>
         </w:rPr>
       </w:pPr>
+      <w:r>
+        <w:rPr>
+          <w:rFonts w:ascii="Verdana Pro Light" w:hAnsi="Verdana Pro Light"/>
+          <w:b/>
+          <w:bCs/>
+          <w:sz w:val="16"/>
+          <w:szCs w:val="16"/>
+        </w:rPr>
+        <w:t xml:space="preserve">Annexe 4 - </w:t>
+      </w:r>
       <w:r>
         <w:rPr>
           <w:rFonts w:ascii="Verdana Pro Light" w:hAnsi="Verdana Pro Light"/>
@@ -5933,7 +6162,7 @@
           </mc:Choice>
           <mc:Fallback>
             <w:pict>
-              <v:shapetype w14:anchorId="24C558CA" id="_x0000_t32" coordsize="21600,21600" o:spt="32" o:oned="t" path="m,l21600,21600e" filled="f">
+              <v:shapetype w14:anchorId="665851F3" id="_x0000_t32" coordsize="21600,21600" o:spt="32" o:oned="t" path="m,l21600,21600e" filled="f">
                 <v:path arrowok="t" fillok="f" o:connecttype="none"/>
                 <o:lock v:ext="edit" shapetype="t"/>
               </v:shapetype>
@@ -6013,7 +6242,7 @@
           </mc:Choice>
           <mc:Fallback>
             <w:pict>
-              <v:shape w14:anchorId="67CB2762" id="Straight Arrow Connector 15" o:spid="_x0000_s1026" type="#_x0000_t32" style="position:absolute;margin-left:231.85pt;margin-top:16.5pt;width:25.45pt;height:37.55pt;flip:x;z-index:251663360;visibility:visible;mso-wrap-style:square;mso-wrap-distance-left:9pt;mso-wrap-distance-top:0;mso-wrap-distance-right:9pt;mso-wrap-distance-bottom:0;mso-position-horizontal:absolute;mso-position-horizontal-relative:text;mso-position-vertical:absolute;mso-position-vertical-relative:text" o:gfxdata="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" strokecolor="#c00000" strokeweight="1.5pt">
+              <v:shape w14:anchorId="64722FC8" id="Straight Arrow Connector 15" o:spid="_x0000_s1026" type="#_x0000_t32" style="position:absolute;margin-left:231.85pt;margin-top:16.5pt;width:25.45pt;height:37.55pt;flip:x;z-index:251663360;visibility:visible;mso-wrap-style:square;mso-wrap-distance-left:9pt;mso-wrap-distance-top:0;mso-wrap-distance-right:9pt;mso-wrap-distance-bottom:0;mso-position-horizontal:absolute;mso-position-horizontal-relative:text;mso-position-vertical:absolute;mso-position-vertical-relative:text" o:gfxdata="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" strokecolor="#c00000" strokeweight="1.5pt">
                 <v:stroke endarrow="block" joinstyle="miter"/>
               </v:shape>
             </w:pict>
@@ -6102,7 +6331,7 @@
           </mc:Choice>
           <mc:Fallback>
             <w:pict>
-              <v:shapetype w14:anchorId="727F402F" id="_x0000_t87" coordsize="21600,21600" o:spt="87" adj="1800,10800" path="m21600,qx10800@0l10800@2qy0@11,10800@3l10800@1qy21600,21600e" filled="f">
+              <v:shapetype w14:anchorId="1D49D2E7" id="_x0000_t87" coordsize="21600,21600" o:spt="87" adj="1800,10800" path="m21600,qx10800@0l10800@2qy0@11,10800@3l10800@1qy21600,21600e" filled="f">
                 <v:formulas>
                   <v:f eqn="val #0"/>
                   <v:f eqn="sum 21600 0 #0"/>
@@ -6396,8 +6625,8 @@
           <w:bCs/>
           <w:color w:val="242164"/>
           <w:kern w:val="24"/>
-          <w:sz w:val="21"/>
-          <w:szCs w:val="21"/>
+          <w:sz w:val="16"/>
+          <w:szCs w:val="16"/>
           <w14:ligatures w14:val="none"/>
         </w:rPr>
       </w:pPr>
@@ -6408,10 +6637,10 @@
           <w:bCs/>
           <w:color w:val="000000" w:themeColor="text1"/>
           <w:kern w:val="24"/>
-          <w:sz w:val="21"/>
-          <w:szCs w:val="21"/>
-        </w:rPr>
-        <w:t xml:space="preserve">Bloc </w:t>
+          <w:sz w:val="16"/>
+          <w:szCs w:val="16"/>
+        </w:rPr>
+        <w:t xml:space="preserve">Annexe 5 - </w:t>
       </w:r>
       <w:r>
         <w:rPr>
@@ -6420,23 +6649,35 @@
           <w:bCs/>
           <w:color w:val="000000" w:themeColor="text1"/>
           <w:kern w:val="24"/>
-          <w:sz w:val="21"/>
-          <w:szCs w:val="21"/>
-        </w:rPr>
-        <w:t>MobileViTv2</w:t>
-      </w:r>
-      <w:r>
-        <w:rPr>
-          <w:rStyle w:val="FootnoteReference"/>
+          <w:sz w:val="16"/>
+          <w:szCs w:val="16"/>
+        </w:rPr>
+        <w:t xml:space="preserve">Bloc </w:t>
+      </w:r>
+      <w:r>
+        <w:rPr>
           <w:rFonts w:ascii="Verdana Pro Light" w:hAnsi="Verdana Pro Light"/>
           <w:b/>
           <w:bCs/>
           <w:color w:val="000000" w:themeColor="text1"/>
           <w:kern w:val="24"/>
-          <w:sz w:val="21"/>
-          <w:szCs w:val="21"/>
-        </w:rPr>
-        <w:footnoteReference w:id="10"/>
+          <w:sz w:val="16"/>
+          <w:szCs w:val="16"/>
+        </w:rPr>
+        <w:t>MobileViTv2</w:t>
+      </w:r>
+      <w:r>
+        <w:rPr>
+          <w:rStyle w:val="FootnoteReference"/>
+          <w:rFonts w:ascii="Verdana Pro Light" w:hAnsi="Verdana Pro Light"/>
+          <w:b/>
+          <w:bCs/>
+          <w:color w:val="000000" w:themeColor="text1"/>
+          <w:kern w:val="24"/>
+          <w:sz w:val="16"/>
+          <w:szCs w:val="16"/>
+        </w:rPr>
+        <w:footnoteReference w:id="13"/>
       </w:r>
     </w:p>
     <w:p>
@@ -6991,7 +7232,7 @@
           <w:sz w:val="21"/>
           <w:szCs w:val="21"/>
         </w:rPr>
-        <w:footnoteReference w:id="11"/>
+        <w:footnoteReference w:id="14"/>
       </w:r>
       <w:r>
         <w:rPr>
@@ -7104,31 +7345,7 @@
           <w:szCs w:val="21"/>
           <w:u w:val="single"/>
         </w:rPr>
-        <w:t>Repliage (</w:t>
-      </w:r>
-      <w:proofErr w:type="spellStart"/>
-      <w:r>
-        <w:rPr>
-          <w:rFonts w:ascii="Verdana Pro Light" w:hAnsi="Verdana Pro Light"/>
-          <w:b/>
-          <w:bCs/>
-          <w:sz w:val="21"/>
-          <w:szCs w:val="21"/>
-          <w:u w:val="single"/>
-        </w:rPr>
-        <w:t>Fold</w:t>
-      </w:r>
-      <w:proofErr w:type="spellEnd"/>
-      <w:r>
-        <w:rPr>
-          <w:rFonts w:ascii="Verdana Pro Light" w:hAnsi="Verdana Pro Light"/>
-          <w:b/>
-          <w:bCs/>
-          <w:sz w:val="21"/>
-          <w:szCs w:val="21"/>
-          <w:u w:val="single"/>
-        </w:rPr>
-        <w:t>)</w:t>
+        <w:t>Repliage (Fold)</w:t>
       </w:r>
       <w:r>
         <w:rPr>
@@ -7468,7 +7685,7 @@
           <w:sz w:val="21"/>
           <w:szCs w:val="21"/>
         </w:rPr>
-        <w:footnoteReference w:id="12"/>
+        <w:footnoteReference w:id="15"/>
       </w:r>
       <w:r>
         <w:rPr>
@@ -8214,6 +8431,12 @@
         <w:rPr>
           <w:noProof/>
         </w:rPr>
+        <w:t xml:space="preserve">Annexe 6 - </w:t>
+      </w:r>
+      <w:r>
+        <w:rPr>
+          <w:noProof/>
+        </w:rPr>
         <w:t>Attention multi-t</w:t>
       </w:r>
       <w:r>
@@ -8232,20 +8455,31 @@
         <w:rPr>
           <w:noProof/>
         </w:rPr>
-        <w:t xml:space="preserve">- </w:t>
+        <w:t>–</w:t>
       </w:r>
       <w:r>
         <w:rPr>
           <w:noProof/>
         </w:rPr>
+        <w:t xml:space="preserve"> </w:t>
+      </w:r>
+      <w:r>
+        <w:rPr>
+          <w:noProof/>
+        </w:rPr>
         <w:t>MobileViT</w:t>
       </w:r>
       <w:r>
         <w:rPr>
           <w:noProof/>
         </w:rPr>
-        <w:tab/>
-        <w:t xml:space="preserve">Attention separable </w:t>
+        <w:t xml:space="preserve"> et a</w:t>
+      </w:r>
+      <w:r>
+        <w:rPr>
+          <w:noProof/>
+        </w:rPr>
+        <w:t xml:space="preserve">ttention separable </w:t>
       </w:r>
       <w:r>
         <w:rPr>
@@ -8264,7 +8498,7 @@
           <w:rStyle w:val="FootnoteReference"/>
           <w:noProof/>
         </w:rPr>
-        <w:footnoteReference w:id="13"/>
+        <w:footnoteReference w:id="16"/>
       </w:r>
     </w:p>
     <w:p>
@@ -8380,16 +8614,14 @@
         </w:rPr>
         <w:t xml:space="preserve"> </w:t>
       </w:r>
-      <w:proofErr w:type="spellStart"/>
-      <w:r>
-        <w:rPr>
-          <w:rFonts w:ascii="Verdana Pro Light" w:hAnsi="Verdana Pro Light"/>
-          <w:sz w:val="21"/>
-          <w:szCs w:val="21"/>
-        </w:rPr>
-        <w:t>algoruthmique</w:t>
-      </w:r>
-      <w:proofErr w:type="spellEnd"/>
+      <w:r>
+        <w:rPr>
+          <w:rFonts w:ascii="Verdana Pro Light" w:hAnsi="Verdana Pro Light"/>
+          <w:sz w:val="21"/>
+          <w:szCs w:val="21"/>
+        </w:rPr>
+        <w:t>algorithmique</w:t>
+      </w:r>
       <w:r>
         <w:rPr>
           <w:rFonts w:ascii="Verdana Pro Light" w:hAnsi="Verdana Pro Light"/>
@@ -8421,7 +8653,7 @@
           <w:sz w:val="21"/>
           <w:szCs w:val="21"/>
         </w:rPr>
-        <w:footnoteReference w:id="14"/>
+        <w:footnoteReference w:id="17"/>
       </w:r>
       <w:r>
         <w:rPr>
@@ -8670,7 +8902,7 @@
           <w:sz w:val="21"/>
           <w:szCs w:val="21"/>
         </w:rPr>
-        <w:footnoteReference w:id="15"/>
+        <w:footnoteReference w:id="18"/>
       </w:r>
       <w:r>
         <w:rPr>
@@ -8794,9 +9026,16 @@
           <w:szCs w:val="21"/>
           <w:u w:val="single"/>
         </w:rPr>
-        <w:t xml:space="preserve">Vecteurs </w:t>
-      </w:r>
-      <w:proofErr w:type="spellStart"/>
+        <w:t>Vecteurs Query, Key, Value :</w:t>
+      </w:r>
+      <w:r>
+        <w:rPr>
+          <w:rFonts w:ascii="Verdana Pro Light" w:hAnsi="Verdana Pro Light"/>
+          <w:sz w:val="21"/>
+          <w:szCs w:val="21"/>
+        </w:rPr>
+        <w:t xml:space="preserve"> Le vecteur de chaque patch est projeté sous trois formes séparées : </w:t>
+      </w:r>
       <w:r>
         <w:rPr>
           <w:rFonts w:ascii="Verdana Pro Light" w:hAnsi="Verdana Pro Light"/>
@@ -8804,51 +9043,8 @@
           <w:bCs/>
           <w:sz w:val="21"/>
           <w:szCs w:val="21"/>
-          <w:u w:val="single"/>
-        </w:rPr>
-        <w:t>Query</w:t>
-      </w:r>
-      <w:proofErr w:type="spellEnd"/>
-      <w:r>
-        <w:rPr>
-          <w:rFonts w:ascii="Verdana Pro Light" w:hAnsi="Verdana Pro Light"/>
-          <w:b/>
-          <w:bCs/>
-          <w:sz w:val="21"/>
-          <w:szCs w:val="21"/>
-          <w:u w:val="single"/>
-        </w:rPr>
-        <w:t>, Key, Value :</w:t>
-      </w:r>
-      <w:r>
-        <w:rPr>
-          <w:rFonts w:ascii="Verdana Pro Light" w:hAnsi="Verdana Pro Light"/>
-          <w:sz w:val="21"/>
-          <w:szCs w:val="21"/>
-        </w:rPr>
-        <w:t xml:space="preserve"> Le vecteur de chaque patch est projeté sous trois formes séparées : </w:t>
-      </w:r>
-      <w:proofErr w:type="spellStart"/>
-      <w:r>
-        <w:rPr>
-          <w:rFonts w:ascii="Verdana Pro Light" w:hAnsi="Verdana Pro Light"/>
-          <w:b/>
-          <w:bCs/>
-          <w:sz w:val="21"/>
-          <w:szCs w:val="21"/>
-        </w:rPr>
-        <w:t>Query</w:t>
-      </w:r>
-      <w:proofErr w:type="spellEnd"/>
-      <w:r>
-        <w:rPr>
-          <w:rFonts w:ascii="Verdana Pro Light" w:hAnsi="Verdana Pro Light"/>
-          <w:b/>
-          <w:bCs/>
-          <w:sz w:val="21"/>
-          <w:szCs w:val="21"/>
-        </w:rPr>
-        <w:t xml:space="preserve"> (Q)</w:t>
+        </w:rPr>
+        <w:t>Query (Q)</w:t>
       </w:r>
       <w:r>
         <w:rPr>
@@ -8931,25 +9127,7 @@
           <w:sz w:val="21"/>
           <w:szCs w:val="21"/>
         </w:rPr>
-        <w:t xml:space="preserve"> Le modèle calcule des scores d’attention en mesurant la correspondance entre la </w:t>
-      </w:r>
-      <w:proofErr w:type="spellStart"/>
-      <w:r>
-        <w:rPr>
-          <w:rFonts w:ascii="Verdana Pro Light" w:hAnsi="Verdana Pro Light"/>
-          <w:sz w:val="21"/>
-          <w:szCs w:val="21"/>
-        </w:rPr>
-        <w:t>Query</w:t>
-      </w:r>
-      <w:proofErr w:type="spellEnd"/>
-      <w:r>
-        <w:rPr>
-          <w:rFonts w:ascii="Verdana Pro Light" w:hAnsi="Verdana Pro Light"/>
-          <w:sz w:val="21"/>
-          <w:szCs w:val="21"/>
-        </w:rPr>
-        <w:t xml:space="preserve"> d’un patch et les Keys de tous les autres (produit scalaire). Cela détermine à quel point un patch doit “prêter attention” aux autres.</w:t>
+        <w:t xml:space="preserve"> Le modèle calcule des scores d’attention en mesurant la correspondance entre la Query d’un patch et les Keys de tous les autres (produit scalaire). Cela détermine à quel point un patch doit “prêter attention” aux autres.</w:t>
       </w:r>
     </w:p>
     <w:p>
@@ -8990,25 +9168,7 @@
           <w:sz w:val="21"/>
           <w:szCs w:val="21"/>
         </w:rPr>
-        <w:t xml:space="preserve"> Les scores sont normalisés (</w:t>
-      </w:r>
-      <w:proofErr w:type="spellStart"/>
-      <w:r>
-        <w:rPr>
-          <w:rFonts w:ascii="Verdana Pro Light" w:hAnsi="Verdana Pro Light"/>
-          <w:sz w:val="21"/>
-          <w:szCs w:val="21"/>
-        </w:rPr>
-        <w:t>softmax</w:t>
-      </w:r>
-      <w:proofErr w:type="spellEnd"/>
-      <w:r>
-        <w:rPr>
-          <w:rFonts w:ascii="Verdana Pro Light" w:hAnsi="Verdana Pro Light"/>
-          <w:sz w:val="21"/>
-          <w:szCs w:val="21"/>
-        </w:rPr>
-        <w:t>), devenant des poids d’attention qui indiquent l’importance de chaque patch</w:t>
+        <w:t xml:space="preserve"> Les scores sont normalisés (softmax), devenant des poids d’attention qui indiquent l’importance de chaque patch</w:t>
       </w:r>
       <w:r>
         <w:rPr>
@@ -9096,16 +9256,7 @@
           <w:sz w:val="21"/>
           <w:szCs w:val="21"/>
         </w:rPr>
-        <w:t xml:space="preserve">où </w:t>
-      </w:r>
-      <w:proofErr w:type="spellStart"/>
-      <w:r>
-        <w:rPr>
-          <w:rFonts w:ascii="Verdana Pro Light" w:hAnsi="Verdana Pro Light"/>
-          <w:sz w:val="21"/>
-          <w:szCs w:val="21"/>
-        </w:rPr>
-        <w:t>d</w:t>
+        <w:t>où d</w:t>
       </w:r>
       <w:r>
         <w:rPr>
@@ -9116,7 +9267,6 @@
         </w:rPr>
         <w:t>k</w:t>
       </w:r>
-      <w:proofErr w:type="spellEnd"/>
       <w:r>
         <w:rPr>
           <w:rFonts w:ascii="Verdana Pro Light" w:hAnsi="Verdana Pro Light"/>
@@ -9244,7 +9394,23 @@
           <w:sz w:val="21"/>
           <w:szCs w:val="21"/>
         </w:rPr>
-        <w:t xml:space="preserve"> des </w:t>
+        <w:t xml:space="preserve"> </w:t>
+      </w:r>
+      <w:r>
+        <w:rPr>
+          <w:rFonts w:ascii="Verdana Pro Light" w:hAnsi="Verdana Pro Light"/>
+          <w:sz w:val="21"/>
+          <w:szCs w:val="21"/>
+        </w:rPr>
+        <w:t xml:space="preserve">donc </w:t>
+      </w:r>
+      <w:r>
+        <w:rPr>
+          <w:rFonts w:ascii="Verdana Pro Light" w:hAnsi="Verdana Pro Light"/>
+          <w:sz w:val="21"/>
+          <w:szCs w:val="21"/>
+        </w:rPr>
+        <w:t xml:space="preserve">des </w:t>
       </w:r>
       <w:r>
         <w:rPr>
@@ -9453,7 +9619,7 @@
           <w:sz w:val="21"/>
           <w:szCs w:val="21"/>
         </w:rPr>
-        <w:footnoteReference w:id="16"/>
+        <w:footnoteReference w:id="19"/>
       </w:r>
       <w:r>
         <w:rPr>
@@ -9644,7 +9810,6 @@
               </w:rPr>
               <w:t>Précision (</w:t>
             </w:r>
-            <w:proofErr w:type="spellStart"/>
             <w:r>
               <w:rPr>
                 <w:rFonts w:ascii="Verdana Pro Light" w:hAnsi="Verdana Pro Light"/>
@@ -9678,7 +9843,6 @@
               </w:rPr>
               <w:t>t</w:t>
             </w:r>
-            <w:proofErr w:type="spellEnd"/>
             <w:r>
               <w:rPr>
                 <w:rFonts w:ascii="Verdana Pro Light" w:hAnsi="Verdana Pro Light"/>
@@ -10709,7 +10873,7 @@
           <w:sz w:val="21"/>
           <w:szCs w:val="21"/>
         </w:rPr>
-        <w:t>retenue pour comparer les modèles est le F1-score (score F1 macro), qui combine précision et rappel en une seule valeur synthétique.</w:t>
+        <w:t>retenue pour comparer les modèles est le score F1 macro, qui combine précision et rappel en une seule valeur synthétique.</w:t>
       </w:r>
       <w:r>
         <w:rPr>
@@ -11048,7 +11212,39 @@
           <w:sz w:val="21"/>
           <w:szCs w:val="21"/>
         </w:rPr>
-        <w:t xml:space="preserve">l’évaluation des performances d’un modèle </w:t>
+        <w:t>l’évaluation des performances d</w:t>
+      </w:r>
+      <w:r>
+        <w:rPr>
+          <w:rFonts w:ascii="Verdana Pro Light" w:hAnsi="Verdana Pro Light"/>
+          <w:sz w:val="21"/>
+          <w:szCs w:val="21"/>
+        </w:rPr>
+        <w:t>e</w:t>
+      </w:r>
+      <w:r>
+        <w:rPr>
+          <w:rFonts w:ascii="Verdana Pro Light" w:hAnsi="Verdana Pro Light"/>
+          <w:sz w:val="21"/>
+          <w:szCs w:val="21"/>
+        </w:rPr>
+        <w:t xml:space="preserve"> modèle</w:t>
+      </w:r>
+      <w:r>
+        <w:rPr>
+          <w:rFonts w:ascii="Verdana Pro Light" w:hAnsi="Verdana Pro Light"/>
+          <w:sz w:val="21"/>
+          <w:szCs w:val="21"/>
+        </w:rPr>
+        <w:t>s</w:t>
+      </w:r>
+      <w:r>
+        <w:rPr>
+          <w:rFonts w:ascii="Verdana Pro Light" w:hAnsi="Verdana Pro Light"/>
+          <w:sz w:val="21"/>
+          <w:szCs w:val="21"/>
+        </w:rPr>
+        <w:t xml:space="preserve"> </w:t>
       </w:r>
       <w:r>
         <w:rPr>
@@ -11146,7 +11342,23 @@
           <w:sz w:val="21"/>
           <w:szCs w:val="21"/>
         </w:rPr>
-        <w:t xml:space="preserve">la capacite du </w:t>
+        <w:t>la capacit</w:t>
+      </w:r>
+      <w:r>
+        <w:rPr>
+          <w:rFonts w:ascii="Verdana Pro Light" w:hAnsi="Verdana Pro Light"/>
+          <w:sz w:val="21"/>
+          <w:szCs w:val="21"/>
+        </w:rPr>
+        <w:t>é</w:t>
+      </w:r>
+      <w:r>
+        <w:rPr>
+          <w:rFonts w:ascii="Verdana Pro Light" w:hAnsi="Verdana Pro Light"/>
+          <w:sz w:val="21"/>
+          <w:szCs w:val="21"/>
+        </w:rPr>
+        <w:t xml:space="preserve"> du </w:t>
       </w:r>
       <w:r>
         <w:rPr>
@@ -11367,6 +11579,16 @@
         </w:rPr>
         <w:t>.</w:t>
       </w:r>
+    </w:p>
+    <w:p>
+      <w:pPr>
+        <w:jc w:val="both"/>
+        <w:rPr>
+          <w:rFonts w:ascii="Verdana Pro Light" w:hAnsi="Verdana Pro Light"/>
+          <w:sz w:val="21"/>
+          <w:szCs w:val="21"/>
+        </w:rPr>
+      </w:pPr>
     </w:p>
     <w:p>
       <w:pPr>
@@ -12790,7 +13012,23 @@
           <w:sz w:val="21"/>
           <w:szCs w:val="21"/>
         </w:rPr>
-        <w:t xml:space="preserve">La matrice de confusion sur le jeu de test met en </w:t>
+        <w:t xml:space="preserve">La matrice de confusion sur le jeu de test </w:t>
+      </w:r>
+      <w:r>
+        <w:rPr>
+          <w:rFonts w:ascii="Verdana Pro Light" w:hAnsi="Verdana Pro Light"/>
+          <w:sz w:val="21"/>
+          <w:szCs w:val="21"/>
+        </w:rPr>
+        <w:t xml:space="preserve">confirme ce résultat et </w:t>
+      </w:r>
+      <w:r>
+        <w:rPr>
+          <w:rFonts w:ascii="Verdana Pro Light" w:hAnsi="Verdana Pro Light"/>
+          <w:sz w:val="21"/>
+          <w:szCs w:val="21"/>
+        </w:rPr>
+        <w:t xml:space="preserve">met en </w:t>
       </w:r>
       <w:r>
         <w:rPr>
@@ -13018,7 +13256,23 @@
           <w:sz w:val="21"/>
           <w:szCs w:val="21"/>
         </w:rPr>
-        <w:t xml:space="preserve">Ces observations sont cohérentes avec la littérature </w:t>
+        <w:t>Ces observations</w:t>
+      </w:r>
+      <w:r>
+        <w:rPr>
+          <w:rFonts w:ascii="Verdana Pro Light" w:hAnsi="Verdana Pro Light"/>
+          <w:sz w:val="21"/>
+          <w:szCs w:val="21"/>
+        </w:rPr>
+        <w:t xml:space="preserve"> empiriques</w:t>
+      </w:r>
+      <w:r>
+        <w:rPr>
+          <w:rFonts w:ascii="Verdana Pro Light" w:hAnsi="Verdana Pro Light"/>
+          <w:sz w:val="21"/>
+          <w:szCs w:val="21"/>
+        </w:rPr>
+        <w:t xml:space="preserve"> sont cohérentes avec la littérature </w:t>
       </w:r>
       <w:r>
         <w:rPr>
@@ -13058,15 +13312,39 @@
           <w:sz w:val="21"/>
           <w:szCs w:val="21"/>
         </w:rPr>
-        <w:t xml:space="preserve"> offrant </w:t>
-      </w:r>
-      <w:r>
-        <w:rPr>
-          <w:rFonts w:ascii="Verdana Pro Light" w:hAnsi="Verdana Pro Light"/>
-          <w:sz w:val="21"/>
-          <w:szCs w:val="21"/>
-        </w:rPr>
-        <w:t>un compromis optimal entre performance et efficacit</w:t>
+        <w:t xml:space="preserve"> </w:t>
+      </w:r>
+      <w:r>
+        <w:rPr>
+          <w:rFonts w:ascii="Verdana Pro Light" w:hAnsi="Verdana Pro Light"/>
+          <w:sz w:val="21"/>
+          <w:szCs w:val="21"/>
+        </w:rPr>
+        <w:t>étant conçu</w:t>
+      </w:r>
+      <w:r>
+        <w:rPr>
+          <w:rFonts w:ascii="Verdana Pro Light" w:hAnsi="Verdana Pro Light"/>
+          <w:sz w:val="21"/>
+          <w:szCs w:val="21"/>
+        </w:rPr>
+        <w:t xml:space="preserve"> </w:t>
+      </w:r>
+      <w:r>
+        <w:rPr>
+          <w:rFonts w:ascii="Verdana Pro Light" w:hAnsi="Verdana Pro Light"/>
+          <w:sz w:val="21"/>
+          <w:szCs w:val="21"/>
+        </w:rPr>
+        <w:t xml:space="preserve">pour offrir un </w:t>
+      </w:r>
+      <w:r>
+        <w:rPr>
+          <w:rFonts w:ascii="Verdana Pro Light" w:hAnsi="Verdana Pro Light"/>
+          <w:sz w:val="21"/>
+          <w:szCs w:val="21"/>
+        </w:rPr>
+        <w:t>compromis optimal entre performance et efficacit</w:t>
       </w:r>
       <w:r>
         <w:rPr>
@@ -13099,6 +13377,14 @@
           <w:szCs w:val="21"/>
         </w:rPr>
         <w:t xml:space="preserve"> de taille restreinte</w:t>
+      </w:r>
+      <w:r>
+        <w:rPr>
+          <w:rFonts w:ascii="Verdana Pro Light" w:hAnsi="Verdana Pro Light" w:cs="Aptos"/>
+          <w:sz w:val="21"/>
+          <w:szCs w:val="21"/>
+        </w:rPr>
+        <w:t xml:space="preserve"> en environnement de ressources contraintes</w:t>
       </w:r>
       <w:r>
         <w:rPr>
@@ -13117,6 +13403,14 @@
           <w:szCs w:val="21"/>
         </w:rPr>
       </w:pPr>
+      <w:r>
+        <w:rPr>
+          <w:rFonts w:ascii="Verdana Pro Light" w:hAnsi="Verdana Pro Light"/>
+          <w:sz w:val="21"/>
+          <w:szCs w:val="21"/>
+        </w:rPr>
+        <w:br w:type="page"/>
+      </w:r>
     </w:p>
     <w:p>
       <w:pPr>
@@ -13130,6 +13424,7 @@
         <w:rPr>
           <w:color w:val="7F7F7F" w:themeColor="text1" w:themeTint="80"/>
         </w:rPr>
+        <w:lastRenderedPageBreak/>
         <w:t>Feature importance</w:t>
       </w:r>
       <w:bookmarkEnd w:id="8"/>
@@ -13197,7 +13492,23 @@
           <w:sz w:val="21"/>
           <w:szCs w:val="21"/>
         </w:rPr>
-        <w:t xml:space="preserve"> de classification d’images offre peu de </w:t>
+        <w:t xml:space="preserve"> de classification d’images </w:t>
+      </w:r>
+      <w:r>
+        <w:rPr>
+          <w:rFonts w:ascii="Verdana Pro Light" w:hAnsi="Verdana Pro Light"/>
+          <w:sz w:val="21"/>
+          <w:szCs w:val="21"/>
+        </w:rPr>
+        <w:t xml:space="preserve">avec des packages comme SHAP </w:t>
+      </w:r>
+      <w:r>
+        <w:rPr>
+          <w:rFonts w:ascii="Verdana Pro Light" w:hAnsi="Verdana Pro Light"/>
+          <w:sz w:val="21"/>
+          <w:szCs w:val="21"/>
+        </w:rPr>
+        <w:t xml:space="preserve">offre peu de </w:t>
       </w:r>
       <w:r>
         <w:rPr>
@@ -13295,7 +13606,6 @@
           <w:sz w:val="21"/>
           <w:szCs w:val="21"/>
         </w:rPr>
-        <w:lastRenderedPageBreak/>
         <mc:AlternateContent>
           <mc:Choice Requires="wps">
             <w:drawing>
@@ -13371,7 +13681,23 @@
                                 <w:sz w:val="21"/>
                                 <w:szCs w:val="21"/>
                               </w:rPr>
-                              <w:t>montre par exemple que les pixels en seconde et quatrième a sixième positions sont clairement attribues à la classe 3, alors que le pixel en avant dernière position est attribué à la classe 4.</w:t>
+                              <w:t>montre par exemple que les pixels en seconde et quatrième a sixième positions sont clairement attribu</w:t>
+                            </w:r>
+                            <w:r>
+                              <w:rPr>
+                                <w:rFonts w:ascii="Verdana Pro Light" w:hAnsi="Verdana Pro Light"/>
+                                <w:sz w:val="21"/>
+                                <w:szCs w:val="21"/>
+                              </w:rPr>
+                              <w:t>é</w:t>
+                            </w:r>
+                            <w:r>
+                              <w:rPr>
+                                <w:rFonts w:ascii="Verdana Pro Light" w:hAnsi="Verdana Pro Light"/>
+                                <w:sz w:val="21"/>
+                                <w:szCs w:val="21"/>
+                              </w:rPr>
+                              <w:t>s à la classe 3, alors que le pixel en avant dernière position est attribué à la classe 4.</w:t>
                             </w:r>
                           </w:p>
                           <w:p>
@@ -13440,7 +13766,23 @@
                           <w:sz w:val="21"/>
                           <w:szCs w:val="21"/>
                         </w:rPr>
-                        <w:t>montre par exemple que les pixels en seconde et quatrième a sixième positions sont clairement attribues à la classe 3, alors que le pixel en avant dernière position est attribué à la classe 4.</w:t>
+                        <w:t>montre par exemple que les pixels en seconde et quatrième a sixième positions sont clairement attribu</w:t>
+                      </w:r>
+                      <w:r>
+                        <w:rPr>
+                          <w:rFonts w:ascii="Verdana Pro Light" w:hAnsi="Verdana Pro Light"/>
+                          <w:sz w:val="21"/>
+                          <w:szCs w:val="21"/>
+                        </w:rPr>
+                        <w:t>é</w:t>
+                      </w:r>
+                      <w:r>
+                        <w:rPr>
+                          <w:rFonts w:ascii="Verdana Pro Light" w:hAnsi="Verdana Pro Light"/>
+                          <w:sz w:val="21"/>
+                          <w:szCs w:val="21"/>
+                        </w:rPr>
+                        <w:t>s à la classe 3, alors que le pixel en avant dernière position est attribué à la classe 4.</w:t>
                       </w:r>
                     </w:p>
                     <w:p>
@@ -14018,6 +14360,7 @@
           <w:sz w:val="21"/>
           <w:szCs w:val="21"/>
         </w:rPr>
+        <w:lastRenderedPageBreak/>
         <w:t xml:space="preserve">Cet exemple met clairement en </w:t>
       </w:r>
       <w:r>
@@ -14117,7 +14460,7 @@
           <w:sz w:val="21"/>
           <w:szCs w:val="21"/>
         </w:rPr>
-        <w:footnoteReference w:id="17"/>
+        <w:footnoteReference w:id="20"/>
       </w:r>
       <w:r>
         <w:rPr>
@@ -14167,34 +14510,30 @@
         </w:rPr>
         <w:t xml:space="preserve">, qui </w:t>
       </w:r>
-      <w:proofErr w:type="spellStart"/>
-      <w:r>
-        <w:rPr>
-          <w:rFonts w:ascii="Verdana Pro Light" w:hAnsi="Verdana Pro Light"/>
-          <w:sz w:val="21"/>
-          <w:szCs w:val="21"/>
-        </w:rPr>
-        <w:t>ameliore</w:t>
-      </w:r>
-      <w:proofErr w:type="spellEnd"/>
-      <w:r>
-        <w:rPr>
-          <w:rFonts w:ascii="Verdana Pro Light" w:hAnsi="Verdana Pro Light"/>
-          <w:sz w:val="21"/>
-          <w:szCs w:val="21"/>
-        </w:rPr>
-        <w:t xml:space="preserve"> l’</w:t>
-      </w:r>
-      <w:proofErr w:type="spellStart"/>
-      <w:r>
-        <w:rPr>
-          <w:rFonts w:ascii="Verdana Pro Light" w:hAnsi="Verdana Pro Light"/>
-          <w:sz w:val="21"/>
-          <w:szCs w:val="21"/>
-        </w:rPr>
-        <w:t>auditabilite</w:t>
-      </w:r>
-      <w:proofErr w:type="spellEnd"/>
+      <w:r>
+        <w:rPr>
+          <w:rFonts w:ascii="Verdana Pro Light" w:hAnsi="Verdana Pro Light"/>
+          <w:sz w:val="21"/>
+          <w:szCs w:val="21"/>
+        </w:rPr>
+        <w:t>améliore</w:t>
+      </w:r>
+      <w:r>
+        <w:rPr>
+          <w:rFonts w:ascii="Verdana Pro Light" w:hAnsi="Verdana Pro Light"/>
+          <w:sz w:val="21"/>
+          <w:szCs w:val="21"/>
+        </w:rPr>
+        <w:t xml:space="preserve"> l’auditabilit</w:t>
+      </w:r>
+      <w:r>
+        <w:rPr>
+          <w:rFonts w:ascii="Verdana Pro Light" w:hAnsi="Verdana Pro Light"/>
+          <w:sz w:val="21"/>
+          <w:szCs w:val="21"/>
+        </w:rPr>
+        <w:t>é</w:t>
+      </w:r>
       <w:r>
         <w:rPr>
           <w:rFonts w:ascii="Verdana Pro Light" w:hAnsi="Verdana Pro Light"/>
@@ -14203,16 +14542,14 @@
         </w:rPr>
         <w:t xml:space="preserve"> et la transparence des </w:t>
       </w:r>
-      <w:proofErr w:type="spellStart"/>
-      <w:r>
-        <w:rPr>
-          <w:rFonts w:ascii="Verdana Pro Light" w:hAnsi="Verdana Pro Light"/>
-          <w:sz w:val="21"/>
-          <w:szCs w:val="21"/>
-        </w:rPr>
-        <w:t>resultats</w:t>
-      </w:r>
-      <w:proofErr w:type="spellEnd"/>
+      <w:r>
+        <w:rPr>
+          <w:rFonts w:ascii="Verdana Pro Light" w:hAnsi="Verdana Pro Light"/>
+          <w:sz w:val="21"/>
+          <w:szCs w:val="21"/>
+        </w:rPr>
+        <w:t>résultats</w:t>
+      </w:r>
       <w:r>
         <w:rPr>
           <w:rFonts w:ascii="Verdana Pro Light" w:hAnsi="Verdana Pro Light"/>
@@ -14221,16 +14558,14 @@
         </w:rPr>
         <w:t xml:space="preserve"> du </w:t>
       </w:r>
-      <w:proofErr w:type="spellStart"/>
-      <w:r>
-        <w:rPr>
-          <w:rFonts w:ascii="Verdana Pro Light" w:hAnsi="Verdana Pro Light"/>
-          <w:sz w:val="21"/>
-          <w:szCs w:val="21"/>
-        </w:rPr>
-        <w:t>modele</w:t>
-      </w:r>
-      <w:proofErr w:type="spellEnd"/>
+      <w:r>
+        <w:rPr>
+          <w:rFonts w:ascii="Verdana Pro Light" w:hAnsi="Verdana Pro Light"/>
+          <w:sz w:val="21"/>
+          <w:szCs w:val="21"/>
+        </w:rPr>
+        <w:t>modèle</w:t>
+      </w:r>
       <w:r>
         <w:rPr>
           <w:rFonts w:ascii="Verdana Pro Light" w:hAnsi="Verdana Pro Light"/>
@@ -14561,7 +14896,23 @@
           <w:sz w:val="21"/>
           <w:szCs w:val="21"/>
         </w:rPr>
-        <w:t xml:space="preserve"> par les CNN « purs » comme ResNet50 ;</w:t>
+        <w:t xml:space="preserve"> par </w:t>
+      </w:r>
+      <w:r>
+        <w:rPr>
+          <w:rFonts w:ascii="Verdana Pro Light" w:hAnsi="Verdana Pro Light"/>
+          <w:sz w:val="21"/>
+          <w:szCs w:val="21"/>
+        </w:rPr>
+        <w:t>le modèle benchmark</w:t>
+      </w:r>
+      <w:r>
+        <w:rPr>
+          <w:rFonts w:ascii="Verdana Pro Light" w:hAnsi="Verdana Pro Light"/>
+          <w:sz w:val="21"/>
+          <w:szCs w:val="21"/>
+        </w:rPr>
+        <w:t> ;</w:t>
       </w:r>
     </w:p>
     <w:p>
@@ -14723,7 +15074,23 @@
           <w:sz w:val="21"/>
           <w:szCs w:val="21"/>
         </w:rPr>
-        <w:t xml:space="preserve">, parmi d’autres facteurs </w:t>
+        <w:t xml:space="preserve">, </w:t>
+      </w:r>
+      <w:r>
+        <w:rPr>
+          <w:rFonts w:ascii="Verdana Pro Light" w:hAnsi="Verdana Pro Light"/>
+          <w:sz w:val="21"/>
+          <w:szCs w:val="21"/>
+        </w:rPr>
+        <w:t>entre autres</w:t>
+      </w:r>
+      <w:r>
+        <w:rPr>
+          <w:rFonts w:ascii="Verdana Pro Light" w:hAnsi="Verdana Pro Light"/>
+          <w:sz w:val="21"/>
+          <w:szCs w:val="21"/>
+        </w:rPr>
+        <w:t xml:space="preserve"> facteurs </w:t>
       </w:r>
       <w:r>
         <w:rPr>
@@ -14794,203 +15161,13 @@
           <w:lang w:val="en-US"/>
         </w:rPr>
       </w:pPr>
-      <w:proofErr w:type="spellStart"/>
-      <w:r>
-        <w:rPr>
-          <w:rFonts w:ascii="Verdana Pro Light" w:hAnsi="Verdana Pro Light"/>
-          <w:sz w:val="21"/>
-          <w:szCs w:val="21"/>
-        </w:rPr>
-        <w:t>Dosovitskiy</w:t>
-      </w:r>
-      <w:proofErr w:type="spellEnd"/>
-      <w:r>
-        <w:rPr>
-          <w:rFonts w:ascii="Verdana Pro Light" w:hAnsi="Verdana Pro Light"/>
-          <w:sz w:val="21"/>
-          <w:szCs w:val="21"/>
-        </w:rPr>
-        <w:t xml:space="preserve">, A., Beyer, L., </w:t>
-      </w:r>
-      <w:proofErr w:type="spellStart"/>
-      <w:r>
-        <w:rPr>
-          <w:rFonts w:ascii="Verdana Pro Light" w:hAnsi="Verdana Pro Light"/>
-          <w:sz w:val="21"/>
-          <w:szCs w:val="21"/>
-        </w:rPr>
-        <w:t>Kolesnikov</w:t>
-      </w:r>
-      <w:proofErr w:type="spellEnd"/>
-      <w:r>
-        <w:rPr>
-          <w:rFonts w:ascii="Verdana Pro Light" w:hAnsi="Verdana Pro Light"/>
-          <w:sz w:val="21"/>
-          <w:szCs w:val="21"/>
-        </w:rPr>
-        <w:t xml:space="preserve">, A., </w:t>
-      </w:r>
-      <w:proofErr w:type="spellStart"/>
-      <w:r>
-        <w:rPr>
-          <w:rFonts w:ascii="Verdana Pro Light" w:hAnsi="Verdana Pro Light"/>
-          <w:sz w:val="21"/>
-          <w:szCs w:val="21"/>
-        </w:rPr>
-        <w:t>Weissenborn</w:t>
-      </w:r>
-      <w:proofErr w:type="spellEnd"/>
-      <w:r>
-        <w:rPr>
-          <w:rFonts w:ascii="Verdana Pro Light" w:hAnsi="Verdana Pro Light"/>
-          <w:sz w:val="21"/>
-          <w:szCs w:val="21"/>
-        </w:rPr>
-        <w:t xml:space="preserve">, D., </w:t>
-      </w:r>
-      <w:proofErr w:type="spellStart"/>
-      <w:r>
-        <w:rPr>
-          <w:rFonts w:ascii="Verdana Pro Light" w:hAnsi="Verdana Pro Light"/>
-          <w:sz w:val="21"/>
-          <w:szCs w:val="21"/>
-        </w:rPr>
-        <w:t>Zhai</w:t>
-      </w:r>
-      <w:proofErr w:type="spellEnd"/>
-      <w:r>
-        <w:rPr>
-          <w:rFonts w:ascii="Verdana Pro Light" w:hAnsi="Verdana Pro Light"/>
-          <w:sz w:val="21"/>
-          <w:szCs w:val="21"/>
-        </w:rPr>
-        <w:t xml:space="preserve">, X., </w:t>
-      </w:r>
-      <w:proofErr w:type="spellStart"/>
-      <w:r>
-        <w:rPr>
-          <w:rFonts w:ascii="Verdana Pro Light" w:hAnsi="Verdana Pro Light"/>
-          <w:sz w:val="21"/>
-          <w:szCs w:val="21"/>
-        </w:rPr>
-        <w:t>Unterthiner</w:t>
-      </w:r>
-      <w:proofErr w:type="spellEnd"/>
-      <w:r>
-        <w:rPr>
-          <w:rFonts w:ascii="Verdana Pro Light" w:hAnsi="Verdana Pro Light"/>
-          <w:sz w:val="21"/>
-          <w:szCs w:val="21"/>
-        </w:rPr>
-        <w:t xml:space="preserve">, T., </w:t>
-      </w:r>
-      <w:proofErr w:type="spellStart"/>
-      <w:r>
-        <w:rPr>
-          <w:rFonts w:ascii="Verdana Pro Light" w:hAnsi="Verdana Pro Light"/>
-          <w:sz w:val="21"/>
-          <w:szCs w:val="21"/>
-        </w:rPr>
-        <w:t>Dehghani</w:t>
-      </w:r>
-      <w:proofErr w:type="spellEnd"/>
-      <w:r>
-        <w:rPr>
-          <w:rFonts w:ascii="Verdana Pro Light" w:hAnsi="Verdana Pro Light"/>
-          <w:sz w:val="21"/>
-          <w:szCs w:val="21"/>
-        </w:rPr>
-        <w:t xml:space="preserve">, M., </w:t>
-      </w:r>
-      <w:proofErr w:type="spellStart"/>
-      <w:r>
-        <w:rPr>
-          <w:rFonts w:ascii="Verdana Pro Light" w:hAnsi="Verdana Pro Light"/>
-          <w:sz w:val="21"/>
-          <w:szCs w:val="21"/>
-        </w:rPr>
-        <w:t>Minderer</w:t>
-      </w:r>
-      <w:proofErr w:type="spellEnd"/>
-      <w:r>
-        <w:rPr>
-          <w:rFonts w:ascii="Verdana Pro Light" w:hAnsi="Verdana Pro Light"/>
-          <w:sz w:val="21"/>
-          <w:szCs w:val="21"/>
-        </w:rPr>
-        <w:t xml:space="preserve">, M., </w:t>
-      </w:r>
-      <w:proofErr w:type="spellStart"/>
-      <w:r>
-        <w:rPr>
-          <w:rFonts w:ascii="Verdana Pro Light" w:hAnsi="Verdana Pro Light"/>
-          <w:sz w:val="21"/>
-          <w:szCs w:val="21"/>
-        </w:rPr>
-        <w:t>Heigold</w:t>
-      </w:r>
-      <w:proofErr w:type="spellEnd"/>
-      <w:r>
-        <w:rPr>
-          <w:rFonts w:ascii="Verdana Pro Light" w:hAnsi="Verdana Pro Light"/>
-          <w:sz w:val="21"/>
-          <w:szCs w:val="21"/>
-        </w:rPr>
-        <w:t xml:space="preserve">, G., </w:t>
-      </w:r>
-      <w:proofErr w:type="spellStart"/>
-      <w:r>
-        <w:rPr>
-          <w:rFonts w:ascii="Verdana Pro Light" w:hAnsi="Verdana Pro Light"/>
-          <w:sz w:val="21"/>
-          <w:szCs w:val="21"/>
-        </w:rPr>
-        <w:t>Gelly</w:t>
-      </w:r>
-      <w:proofErr w:type="spellEnd"/>
-      <w:r>
-        <w:rPr>
-          <w:rFonts w:ascii="Verdana Pro Light" w:hAnsi="Verdana Pro Light"/>
-          <w:sz w:val="21"/>
-          <w:szCs w:val="21"/>
-        </w:rPr>
-        <w:t xml:space="preserve">, S., </w:t>
-      </w:r>
-      <w:proofErr w:type="spellStart"/>
-      <w:r>
-        <w:rPr>
-          <w:rFonts w:ascii="Verdana Pro Light" w:hAnsi="Verdana Pro Light"/>
-          <w:sz w:val="21"/>
-          <w:szCs w:val="21"/>
-        </w:rPr>
-        <w:t>Uszkoreit</w:t>
-      </w:r>
-      <w:proofErr w:type="spellEnd"/>
-      <w:r>
-        <w:rPr>
-          <w:rFonts w:ascii="Verdana Pro Light" w:hAnsi="Verdana Pro Light"/>
-          <w:sz w:val="21"/>
-          <w:szCs w:val="21"/>
-        </w:rPr>
-        <w:t xml:space="preserve">, J., &amp; </w:t>
-      </w:r>
-      <w:proofErr w:type="spellStart"/>
-      <w:r>
-        <w:rPr>
-          <w:rFonts w:ascii="Verdana Pro Light" w:hAnsi="Verdana Pro Light"/>
-          <w:sz w:val="21"/>
-          <w:szCs w:val="21"/>
-        </w:rPr>
-        <w:t>Houlsby</w:t>
-      </w:r>
-      <w:proofErr w:type="spellEnd"/>
-      <w:r>
-        <w:rPr>
-          <w:rFonts w:ascii="Verdana Pro Light" w:hAnsi="Verdana Pro Light"/>
-          <w:sz w:val="21"/>
-          <w:szCs w:val="21"/>
-        </w:rPr>
-        <w:t>, N. (2021). </w:t>
+      <w:r>
+        <w:rPr>
+          <w:rFonts w:ascii="Verdana Pro Light" w:hAnsi="Verdana Pro Light"/>
+          <w:sz w:val="21"/>
+          <w:szCs w:val="21"/>
+        </w:rPr>
+        <w:t>Dosovitskiy, A., Beyer, L., Kolesnikov, A., Weissenborn, D., Zhai, X., Unterthiner, T., Dehghani, M., Minderer, M., Heigold, G., Gelly, S., Uszkoreit, J., &amp; Houlsby, N. (2021). </w:t>
       </w:r>
       <w:r>
         <w:rPr>
@@ -15410,6 +15587,68 @@
           <w:t>https://doi.org/10.48550/arXiv.2209.15159</w:t>
         </w:r>
       </w:hyperlink>
+    </w:p>
+    <w:p>
+      <w:pPr>
+        <w:rPr>
+          <w:rFonts w:ascii="Verdana Pro Light" w:hAnsi="Verdana Pro Light"/>
+          <w:sz w:val="21"/>
+          <w:szCs w:val="21"/>
+        </w:rPr>
+      </w:pPr>
+      <w:r>
+        <w:rPr>
+          <w:rFonts w:ascii="Verdana Pro Light" w:hAnsi="Verdana Pro Light"/>
+          <w:sz w:val="21"/>
+          <w:szCs w:val="21"/>
+        </w:rPr>
+        <w:br w:type="page"/>
+      </w:r>
+    </w:p>
+    <w:p>
+      <w:pPr>
+        <w:pStyle w:val="Heading1"/>
+        <w:rPr>
+          <w:color w:val="7F7F7F" w:themeColor="text1" w:themeTint="80"/>
+        </w:rPr>
+      </w:pPr>
+      <w:r>
+        <w:rPr>
+          <w:color w:val="7F7F7F" w:themeColor="text1" w:themeTint="80"/>
+        </w:rPr>
+        <w:lastRenderedPageBreak/>
+        <w:t>Annexes</w:t>
+      </w:r>
+    </w:p>
+    <w:p>
+      <w:pPr>
+        <w:jc w:val="both"/>
+        <w:rPr>
+          <w:rFonts w:ascii="Verdana Pro Light" w:hAnsi="Verdana Pro Light"/>
+          <w:sz w:val="21"/>
+          <w:szCs w:val="21"/>
+        </w:rPr>
+      </w:pPr>
+    </w:p>
+    <w:p>
+      <w:pPr>
+        <w:jc w:val="both"/>
+        <w:rPr>
+          <w:rFonts w:ascii="Verdana Pro Light" w:hAnsi="Verdana Pro Light"/>
+          <w:sz w:val="21"/>
+          <w:szCs w:val="21"/>
+        </w:rPr>
+      </w:pPr>
+    </w:p>
+    <w:p>
+      <w:pPr>
+        <w:jc w:val="both"/>
+        <w:rPr>
+          <w:rFonts w:ascii="Verdana Pro Light" w:hAnsi="Verdana Pro Light"/>
+          <w:sz w:val="21"/>
+          <w:szCs w:val="21"/>
+        </w:rPr>
+      </w:pPr>
     </w:p>
     <w:p>
       <w:pPr>
@@ -15531,7 +15770,54 @@
   <w:p>
     <w:pPr>
       <w:pStyle w:val="Footer"/>
+      <w:snapToGrid w:val="0"/>
+      <w:rPr>
+        <w:rFonts w:ascii="Verdana Pro Light" w:hAnsi="Verdana Pro Light"/>
+        <w:sz w:val="16"/>
+        <w:szCs w:val="16"/>
+      </w:rPr>
     </w:pPr>
+    <w:r>
+      <w:rPr>
+        <w:rFonts w:ascii="Verdana Pro Light" w:hAnsi="Verdana Pro Light"/>
+        <w:sz w:val="16"/>
+        <w:szCs w:val="16"/>
+      </w:rPr>
+      <w:fldChar w:fldCharType="begin"/>
+    </w:r>
+    <w:r>
+      <w:rPr>
+        <w:rFonts w:ascii="Verdana Pro Light" w:hAnsi="Verdana Pro Light"/>
+        <w:sz w:val="16"/>
+        <w:szCs w:val="16"/>
+      </w:rPr>
+      <w:instrText xml:space="preserve"> TIME \@ "dd/MM/yyyy" </w:instrText>
+    </w:r>
+    <w:r>
+      <w:rPr>
+        <w:rFonts w:ascii="Verdana Pro Light" w:hAnsi="Verdana Pro Light"/>
+        <w:sz w:val="16"/>
+        <w:szCs w:val="16"/>
+      </w:rPr>
+      <w:fldChar w:fldCharType="separate"/>
+    </w:r>
+    <w:r>
+      <w:rPr>
+        <w:rFonts w:ascii="Verdana Pro Light" w:hAnsi="Verdana Pro Light"/>
+        <w:noProof/>
+        <w:sz w:val="16"/>
+        <w:szCs w:val="16"/>
+      </w:rPr>
+      <w:t>18/07/2025</w:t>
+    </w:r>
+    <w:r>
+      <w:rPr>
+        <w:rFonts w:ascii="Verdana Pro Light" w:hAnsi="Verdana Pro Light"/>
+        <w:sz w:val="16"/>
+        <w:szCs w:val="16"/>
+      </w:rPr>
+      <w:fldChar w:fldCharType="end"/>
+    </w:r>
   </w:p>
 </w:ftr>
 </file>
@@ -15584,7 +15870,7 @@
           <w:sz w:val="16"/>
           <w:szCs w:val="16"/>
         </w:rPr>
-        <w:t xml:space="preserve"> </w:t>
+        <w:t xml:space="preserve"> V</w:t>
       </w:r>
       <w:r>
         <w:rPr>
@@ -15592,7 +15878,7 @@
           <w:sz w:val="16"/>
           <w:szCs w:val="16"/>
         </w:rPr>
-        <w:t>Composant fondamental des CNN, la</w:t>
+        <w:t xml:space="preserve">oir rappel des résultats du modèle ResNet50 </w:t>
       </w:r>
       <w:r>
         <w:rPr>
@@ -15600,127 +15886,7 @@
           <w:sz w:val="16"/>
           <w:szCs w:val="16"/>
         </w:rPr>
-        <w:t xml:space="preserve"> couche de convolution permet d’</w:t>
-      </w:r>
-      <w:r>
-        <w:rPr>
-          <w:rFonts w:ascii="Verdana Pro Light" w:hAnsi="Verdana Pro Light"/>
-          <w:sz w:val="16"/>
-          <w:szCs w:val="16"/>
-        </w:rPr>
-        <w:t xml:space="preserve">extraire automatiquement </w:t>
-      </w:r>
-      <w:r>
-        <w:rPr>
-          <w:rFonts w:ascii="Verdana Pro Light" w:hAnsi="Verdana Pro Light"/>
-          <w:sz w:val="16"/>
-          <w:szCs w:val="16"/>
-        </w:rPr>
-        <w:t>l</w:t>
-      </w:r>
-      <w:r>
-        <w:rPr>
-          <w:rFonts w:ascii="Verdana Pro Light" w:hAnsi="Verdana Pro Light"/>
-          <w:sz w:val="16"/>
-          <w:szCs w:val="16"/>
-        </w:rPr>
-        <w:t xml:space="preserve">es caractéristiques locales </w:t>
-      </w:r>
-      <w:r>
-        <w:rPr>
-          <w:rFonts w:ascii="Verdana Pro Light" w:hAnsi="Verdana Pro Light"/>
-          <w:sz w:val="16"/>
-          <w:szCs w:val="16"/>
-        </w:rPr>
-        <w:t>d’une image en appliquant</w:t>
-      </w:r>
-      <w:r>
-        <w:rPr>
-          <w:rFonts w:ascii="Verdana Pro Light" w:hAnsi="Verdana Pro Light"/>
-          <w:sz w:val="16"/>
-          <w:szCs w:val="16"/>
-        </w:rPr>
-        <w:t xml:space="preserve"> des filtres (ou noyaux), </w:t>
-      </w:r>
-      <w:r>
-        <w:rPr>
-          <w:rFonts w:ascii="Verdana Pro Light" w:hAnsi="Verdana Pro Light"/>
-          <w:sz w:val="16"/>
-          <w:szCs w:val="16"/>
-        </w:rPr>
-        <w:t>qui sont des</w:t>
-      </w:r>
-      <w:r>
-        <w:rPr>
-          <w:rFonts w:ascii="Verdana Pro Light" w:hAnsi="Verdana Pro Light"/>
-          <w:sz w:val="16"/>
-          <w:szCs w:val="16"/>
-        </w:rPr>
-        <w:t xml:space="preserve"> petites matrices de poids, </w:t>
-      </w:r>
-      <w:r>
-        <w:rPr>
-          <w:rFonts w:ascii="Verdana Pro Light" w:hAnsi="Verdana Pro Light"/>
-          <w:sz w:val="16"/>
-          <w:szCs w:val="16"/>
-        </w:rPr>
-        <w:t xml:space="preserve">en glissement sur l’image en </w:t>
-      </w:r>
-      <w:r>
-        <w:rPr>
-          <w:rFonts w:ascii="Verdana Pro Light" w:hAnsi="Verdana Pro Light"/>
-          <w:sz w:val="16"/>
-          <w:szCs w:val="16"/>
-        </w:rPr>
-        <w:t>entrée pour calculer des sommes pondérées et générer des cartes de caractéristiques (“feature maps”)</w:t>
-      </w:r>
-      <w:r>
-        <w:rPr>
-          <w:rFonts w:ascii="Verdana Pro Light" w:hAnsi="Verdana Pro Light"/>
-          <w:sz w:val="16"/>
-          <w:szCs w:val="16"/>
-        </w:rPr>
-        <w:t xml:space="preserve"> qui permettent </w:t>
-      </w:r>
-      <w:r>
-        <w:rPr>
-          <w:rFonts w:ascii="Verdana Pro Light" w:hAnsi="Verdana Pro Light"/>
-          <w:sz w:val="16"/>
-          <w:szCs w:val="16"/>
-        </w:rPr>
-        <w:t>de détecter des motifs comme des bords, des textures ou des formes</w:t>
-      </w:r>
-      <w:r>
-        <w:rPr>
-          <w:rFonts w:ascii="Verdana Pro Light" w:hAnsi="Verdana Pro Light"/>
-          <w:sz w:val="16"/>
-          <w:szCs w:val="16"/>
-        </w:rPr>
-        <w:t xml:space="preserve"> ; la succession de ces couches dans un CNN permet </w:t>
-      </w:r>
-      <w:r>
-        <w:rPr>
-          <w:rFonts w:ascii="Verdana Pro Light" w:hAnsi="Verdana Pro Light"/>
-          <w:sz w:val="16"/>
-          <w:szCs w:val="16"/>
-        </w:rPr>
-        <w:t>de construire des représentations hiérarchiques de plus en plus abstraites</w:t>
-      </w:r>
-      <w:r>
-        <w:rPr>
-          <w:rFonts w:ascii="Verdana Pro Light" w:hAnsi="Verdana Pro Light"/>
-          <w:sz w:val="16"/>
-          <w:szCs w:val="16"/>
-        </w:rPr>
-        <w:t>, en utilisant des poids partages et une connectivité locale</w:t>
-      </w:r>
-      <w:r>
-        <w:rPr>
-          <w:rFonts w:ascii="Verdana Pro Light" w:hAnsi="Verdana Pro Light"/>
-          <w:sz w:val="16"/>
-          <w:szCs w:val="16"/>
-        </w:rPr>
-        <w:t>.</w:t>
+        <w:t>page 11.</w:t>
       </w:r>
     </w:p>
   </w:footnote>
@@ -15750,55 +15916,7 @@
           <w:sz w:val="16"/>
           <w:szCs w:val="16"/>
         </w:rPr>
-        <w:t xml:space="preserve"> </w:t>
-      </w:r>
-      <w:r>
-        <w:rPr>
-          <w:rFonts w:ascii="Verdana Pro Light" w:hAnsi="Verdana Pro Light"/>
-          <w:sz w:val="16"/>
-          <w:szCs w:val="16"/>
-        </w:rPr>
-        <w:t>Le ResNet50 et ses variantes ont remporté la 1</w:t>
-      </w:r>
-      <w:r>
-        <w:rPr>
-          <w:rFonts w:ascii="Arial" w:hAnsi="Arial" w:cs="Arial"/>
-          <w:sz w:val="16"/>
-          <w:szCs w:val="16"/>
-        </w:rPr>
-        <w:t>ʳᵉ</w:t>
-      </w:r>
-      <w:r>
-        <w:rPr>
-          <w:rFonts w:ascii="Verdana Pro Light" w:hAnsi="Verdana Pro Light"/>
-          <w:sz w:val="16"/>
-          <w:szCs w:val="16"/>
-        </w:rPr>
-        <w:t xml:space="preserve"> place dans plusieurs compétitions majeures en 2015 (ILSVRC, COCO), affichant par exemple un taux d’erreur Top-5 de 3,57</w:t>
-      </w:r>
-      <w:r>
-        <w:rPr>
-          <w:rFonts w:ascii="Arial" w:hAnsi="Arial" w:cs="Arial"/>
-          <w:sz w:val="16"/>
-          <w:szCs w:val="16"/>
-        </w:rPr>
-        <w:t> </w:t>
-      </w:r>
-      <w:r>
-        <w:rPr>
-          <w:rFonts w:ascii="Verdana Pro Light" w:hAnsi="Verdana Pro Light"/>
-          <w:sz w:val="16"/>
-          <w:szCs w:val="16"/>
-        </w:rPr>
-        <w:t>% sur ImageNet</w:t>
-      </w:r>
-      <w:r>
-        <w:rPr>
-          <w:rFonts w:ascii="Verdana Pro Light" w:hAnsi="Verdana Pro Light"/>
-          <w:sz w:val="16"/>
-          <w:szCs w:val="16"/>
-        </w:rPr>
-        <w:t>.</w:t>
+        <w:t xml:space="preserve"> Pour les besoins de l’apprentissage profond, tout jeu comportant moins de 1000 images est considéré comme un petit jeu.</w:t>
       </w:r>
     </w:p>
   </w:footnote>
@@ -15828,127 +15946,7 @@
           <w:sz w:val="16"/>
           <w:szCs w:val="16"/>
         </w:rPr>
-        <w:t xml:space="preserve"> </w:t>
-      </w:r>
-      <w:r>
-        <w:rPr>
-          <w:rFonts w:ascii="Verdana Pro Light" w:hAnsi="Verdana Pro Light"/>
-          <w:sz w:val="16"/>
-          <w:szCs w:val="16"/>
-        </w:rPr>
-        <w:t>Il faut no</w:t>
-      </w:r>
-      <w:r>
-        <w:rPr>
-          <w:rFonts w:ascii="Verdana Pro Light" w:hAnsi="Verdana Pro Light"/>
-          <w:sz w:val="16"/>
-          <w:szCs w:val="16"/>
-        </w:rPr>
-        <w:t>ter qu’en pratique, les blocs résiduels de type “bottleneck” sont utilisés dans les architectures ResNet plus profondes, comme ResNet-</w:t>
-      </w:r>
-      <w:r>
-        <w:rPr>
-          <w:rFonts w:ascii="Verdana Pro Light" w:hAnsi="Verdana Pro Light"/>
-          <w:sz w:val="16"/>
-          <w:szCs w:val="16"/>
-        </w:rPr>
-        <w:t>101</w:t>
-      </w:r>
-      <w:r>
-        <w:rPr>
-          <w:rFonts w:ascii="Verdana Pro Light" w:hAnsi="Verdana Pro Light"/>
-          <w:sz w:val="16"/>
-          <w:szCs w:val="16"/>
-        </w:rPr>
-        <w:t xml:space="preserve"> et ResNet-1</w:t>
-      </w:r>
-      <w:r>
-        <w:rPr>
-          <w:rFonts w:ascii="Verdana Pro Light" w:hAnsi="Verdana Pro Light"/>
-          <w:sz w:val="16"/>
-          <w:szCs w:val="16"/>
-        </w:rPr>
-        <w:t>52</w:t>
-      </w:r>
-      <w:r>
-        <w:rPr>
-          <w:rFonts w:ascii="Verdana Pro Light" w:hAnsi="Verdana Pro Light"/>
-          <w:sz w:val="16"/>
-          <w:szCs w:val="16"/>
-        </w:rPr>
-        <w:t xml:space="preserve">, car ces blocs bottleneck sont moins coûteux en calcul. Un bloc résiduel “bottleneck” est une variante du bloc résiduel qui utilise des convolutions 1×1 pour créer un </w:t>
-      </w:r>
-      <w:r>
-        <w:rPr>
-          <w:rFonts w:ascii="Verdana Pro Light" w:hAnsi="Verdana Pro Light"/>
-          <w:sz w:val="16"/>
-          <w:szCs w:val="16"/>
-        </w:rPr>
-        <w:t>‘</w:t>
-      </w:r>
-      <w:r>
-        <w:rPr>
-          <w:rFonts w:ascii="Verdana Pro Light" w:hAnsi="Verdana Pro Light"/>
-          <w:sz w:val="16"/>
-          <w:szCs w:val="16"/>
-        </w:rPr>
-        <w:t>goul</w:t>
-      </w:r>
-      <w:r>
-        <w:rPr>
-          <w:rFonts w:ascii="Verdana Pro Light" w:hAnsi="Verdana Pro Light"/>
-          <w:sz w:val="16"/>
-          <w:szCs w:val="16"/>
-        </w:rPr>
-        <w:t>e</w:t>
-      </w:r>
-      <w:r>
-        <w:rPr>
-          <w:rFonts w:ascii="Verdana Pro Light" w:hAnsi="Verdana Pro Light"/>
-          <w:sz w:val="16"/>
-          <w:szCs w:val="16"/>
-        </w:rPr>
-        <w:t>t d’étranglement</w:t>
-      </w:r>
-      <w:r>
-        <w:rPr>
-          <w:rFonts w:ascii="Verdana Pro Light" w:hAnsi="Verdana Pro Light"/>
-          <w:sz w:val="16"/>
-          <w:szCs w:val="16"/>
-        </w:rPr>
-        <w:t>’ et permettre de</w:t>
-      </w:r>
-      <w:r>
-        <w:rPr>
-          <w:rFonts w:ascii="Verdana Pro Light" w:hAnsi="Verdana Pro Light"/>
-          <w:sz w:val="16"/>
-          <w:szCs w:val="16"/>
-        </w:rPr>
-        <w:t xml:space="preserve"> réduire le nombre de paramètres et de multiplications de matrices.</w:t>
-      </w:r>
-      <w:r>
-        <w:rPr>
-          <w:rFonts w:ascii="Verdana Pro Light" w:hAnsi="Verdana Pro Light"/>
-          <w:sz w:val="16"/>
-          <w:szCs w:val="16"/>
-        </w:rPr>
-        <w:t xml:space="preserve"> </w:t>
-      </w:r>
-      <w:r>
-        <w:rPr>
-          <w:rFonts w:ascii="Verdana Pro Light" w:hAnsi="Verdana Pro Light"/>
-          <w:sz w:val="16"/>
-          <w:szCs w:val="16"/>
-        </w:rPr>
-        <w:t xml:space="preserve">Source : </w:t>
-      </w:r>
-      <w:r>
-        <w:rPr>
-          <w:rFonts w:ascii="Verdana Pro Light" w:hAnsi="Verdana Pro Light"/>
-          <w:sz w:val="16"/>
-          <w:szCs w:val="16"/>
-        </w:rPr>
-        <w:t>https://paperswithcode.com/method/bottleneck-residual-block</w:t>
+        <w:t xml:space="preserve"> Composant fondamental des CNN, la couche de convolution permet d’extraire automatiquement les caractéristiques locales d’une image en appliquant des filtres (ou noyaux), qui sont des petites matrices de poids, en glissement sur l’image en entrée pour calculer des sommes pondérées et générer des cartes de caractéristiques (“feature maps”) qui permettent de détecter des motifs comme des bords, des textures ou des formes ; la succession de ces couches dans un CNN permet de construire des représentations hiérarchiques de plus en plus abstraites, en utilisant des poids partages et une connectivité locale.</w:t>
       </w:r>
     </w:p>
   </w:footnote>
@@ -15978,7 +15976,7 @@
           <w:sz w:val="16"/>
           <w:szCs w:val="16"/>
         </w:rPr>
-        <w:t xml:space="preserve"> Pour les besoins de l’apprentissage profond et des CNN, tout jeu </w:t>
+        <w:t xml:space="preserve"> </w:t>
       </w:r>
       <w:r>
         <w:rPr>
@@ -15986,15 +15984,15 @@
           <w:sz w:val="16"/>
           <w:szCs w:val="16"/>
         </w:rPr>
-        <w:t xml:space="preserve">d’apprentissage </w:t>
-      </w:r>
-      <w:r>
-        <w:rPr>
-          <w:rFonts w:ascii="Verdana Pro Light" w:hAnsi="Verdana Pro Light"/>
+        <w:t>Le ResNet50 et ses variantes ont remporté la 1</w:t>
+      </w:r>
+      <w:r>
+        <w:rPr>
+          <w:rFonts w:ascii="Arial" w:hAnsi="Arial" w:cs="Arial"/>
           <w:sz w:val="16"/>
           <w:szCs w:val="16"/>
         </w:rPr>
-        <w:t xml:space="preserve">comportant moins de 1000 images est </w:t>
+        <w:t>ʳᵉ</w:t>
       </w:r>
       <w:r>
         <w:rPr>
@@ -16002,15 +16000,31 @@
           <w:sz w:val="16"/>
           <w:szCs w:val="16"/>
         </w:rPr>
-        <w:t>considéré</w:t>
-      </w:r>
-      <w:r>
-        <w:rPr>
-          <w:rFonts w:ascii="Verdana Pro Light" w:hAnsi="Verdana Pro Light"/>
+        <w:t xml:space="preserve"> place dans plusieurs compétitions majeures en 2015 (ILSVRC, COCO), affichant par exemple un taux d’erreur Top-5 de 3,57</w:t>
+      </w:r>
+      <w:r>
+        <w:rPr>
+          <w:rFonts w:ascii="Arial" w:hAnsi="Arial" w:cs="Arial"/>
           <w:sz w:val="16"/>
           <w:szCs w:val="16"/>
         </w:rPr>
-        <w:t xml:space="preserve"> comme un petit jeu.</w:t>
+        <w:t> </w:t>
+      </w:r>
+      <w:r>
+        <w:rPr>
+          <w:rFonts w:ascii="Verdana Pro Light" w:hAnsi="Verdana Pro Light"/>
+          <w:sz w:val="16"/>
+          <w:szCs w:val="16"/>
+        </w:rPr>
+        <w:t>% sur ImageNet</w:t>
+      </w:r>
+      <w:r>
+        <w:rPr>
+          <w:rFonts w:ascii="Verdana Pro Light" w:hAnsi="Verdana Pro Light"/>
+          <w:sz w:val="16"/>
+          <w:szCs w:val="16"/>
+        </w:rPr>
+        <w:t>.</w:t>
       </w:r>
     </w:p>
   </w:footnote>
@@ -16018,6 +16032,7 @@
     <w:p>
       <w:pPr>
         <w:pStyle w:val="FootnoteText"/>
+        <w:jc w:val="both"/>
         <w:rPr>
           <w:rFonts w:ascii="Verdana Pro Light" w:hAnsi="Verdana Pro Light"/>
           <w:sz w:val="16"/>
@@ -16039,7 +16054,7 @@
           <w:sz w:val="16"/>
           <w:szCs w:val="16"/>
         </w:rPr>
-        <w:t xml:space="preserve"> L</w:t>
+        <w:t xml:space="preserve"> </w:t>
       </w:r>
       <w:r>
         <w:rPr>
@@ -16047,7 +16062,7 @@
           <w:sz w:val="16"/>
           <w:szCs w:val="16"/>
         </w:rPr>
-        <w:t>es premières couches détectent des bords et des textures, tandis que les couches profondes capturent des objets ou des concepts plus abstraits</w:t>
+        <w:t>Il faut no</w:t>
       </w:r>
       <w:r>
         <w:rPr>
@@ -16055,7 +16070,111 @@
           <w:sz w:val="16"/>
           <w:szCs w:val="16"/>
         </w:rPr>
-        <w:t>.</w:t>
+        <w:t>ter qu’en pratique, les blocs résiduels de type “bottleneck” sont utilisés dans les architectures ResNet plus profondes, comme ResNet-</w:t>
+      </w:r>
+      <w:r>
+        <w:rPr>
+          <w:rFonts w:ascii="Verdana Pro Light" w:hAnsi="Verdana Pro Light"/>
+          <w:sz w:val="16"/>
+          <w:szCs w:val="16"/>
+        </w:rPr>
+        <w:t>101</w:t>
+      </w:r>
+      <w:r>
+        <w:rPr>
+          <w:rFonts w:ascii="Verdana Pro Light" w:hAnsi="Verdana Pro Light"/>
+          <w:sz w:val="16"/>
+          <w:szCs w:val="16"/>
+        </w:rPr>
+        <w:t xml:space="preserve"> et ResNet-1</w:t>
+      </w:r>
+      <w:r>
+        <w:rPr>
+          <w:rFonts w:ascii="Verdana Pro Light" w:hAnsi="Verdana Pro Light"/>
+          <w:sz w:val="16"/>
+          <w:szCs w:val="16"/>
+        </w:rPr>
+        <w:t>52</w:t>
+      </w:r>
+      <w:r>
+        <w:rPr>
+          <w:rFonts w:ascii="Verdana Pro Light" w:hAnsi="Verdana Pro Light"/>
+          <w:sz w:val="16"/>
+          <w:szCs w:val="16"/>
+        </w:rPr>
+        <w:t xml:space="preserve">, car ces blocs bottleneck sont moins coûteux en calcul. Un bloc résiduel “bottleneck” est une variante du bloc résiduel qui utilise des convolutions 1×1 pour créer un </w:t>
+      </w:r>
+      <w:r>
+        <w:rPr>
+          <w:rFonts w:ascii="Verdana Pro Light" w:hAnsi="Verdana Pro Light"/>
+          <w:sz w:val="16"/>
+          <w:szCs w:val="16"/>
+        </w:rPr>
+        <w:t>‘</w:t>
+      </w:r>
+      <w:r>
+        <w:rPr>
+          <w:rFonts w:ascii="Verdana Pro Light" w:hAnsi="Verdana Pro Light"/>
+          <w:sz w:val="16"/>
+          <w:szCs w:val="16"/>
+        </w:rPr>
+        <w:t>goul</w:t>
+      </w:r>
+      <w:r>
+        <w:rPr>
+          <w:rFonts w:ascii="Verdana Pro Light" w:hAnsi="Verdana Pro Light"/>
+          <w:sz w:val="16"/>
+          <w:szCs w:val="16"/>
+        </w:rPr>
+        <w:t>e</w:t>
+      </w:r>
+      <w:r>
+        <w:rPr>
+          <w:rFonts w:ascii="Verdana Pro Light" w:hAnsi="Verdana Pro Light"/>
+          <w:sz w:val="16"/>
+          <w:szCs w:val="16"/>
+        </w:rPr>
+        <w:t>t d’étranglement</w:t>
+      </w:r>
+      <w:r>
+        <w:rPr>
+          <w:rFonts w:ascii="Verdana Pro Light" w:hAnsi="Verdana Pro Light"/>
+          <w:sz w:val="16"/>
+          <w:szCs w:val="16"/>
+        </w:rPr>
+        <w:t>’ et permettre de</w:t>
+      </w:r>
+      <w:r>
+        <w:rPr>
+          <w:rFonts w:ascii="Verdana Pro Light" w:hAnsi="Verdana Pro Light"/>
+          <w:sz w:val="16"/>
+          <w:szCs w:val="16"/>
+        </w:rPr>
+        <w:t xml:space="preserve"> réduire le nombre de paramètres et de multiplications de matrices.</w:t>
+      </w:r>
+      <w:r>
+        <w:rPr>
+          <w:rFonts w:ascii="Verdana Pro Light" w:hAnsi="Verdana Pro Light"/>
+          <w:sz w:val="16"/>
+          <w:szCs w:val="16"/>
+        </w:rPr>
+        <w:t xml:space="preserve"> </w:t>
+      </w:r>
+      <w:r>
+        <w:rPr>
+          <w:rFonts w:ascii="Verdana Pro Light" w:hAnsi="Verdana Pro Light"/>
+          <w:sz w:val="16"/>
+          <w:szCs w:val="16"/>
+        </w:rPr>
+        <w:t xml:space="preserve">Source : </w:t>
+      </w:r>
+      <w:r>
+        <w:rPr>
+          <w:rFonts w:ascii="Verdana Pro Light" w:hAnsi="Verdana Pro Light"/>
+          <w:sz w:val="16"/>
+          <w:szCs w:val="16"/>
+        </w:rPr>
+        <w:t>https://paperswithcode.com/method/bottleneck-residual-block</w:t>
       </w:r>
     </w:p>
   </w:footnote>
@@ -16085,7 +16204,7 @@
           <w:sz w:val="16"/>
           <w:szCs w:val="16"/>
         </w:rPr>
-        <w:t xml:space="preserve"> La </w:t>
+        <w:t xml:space="preserve"> Large Language Models - </w:t>
       </w:r>
       <w:r>
         <w:rPr>
@@ -16093,7 +16212,7 @@
           <w:sz w:val="16"/>
           <w:szCs w:val="16"/>
         </w:rPr>
-        <w:t>complexité</w:t>
+        <w:t>réseau</w:t>
       </w:r>
       <w:r>
         <w:rPr>
@@ -16101,7 +16220,7 @@
           <w:sz w:val="16"/>
           <w:szCs w:val="16"/>
         </w:rPr>
-        <w:t xml:space="preserve"> quadratique de l’attention multi-</w:t>
+        <w:t>x</w:t>
       </w:r>
       <w:r>
         <w:rPr>
@@ -16109,7 +16228,7 @@
           <w:sz w:val="16"/>
           <w:szCs w:val="16"/>
         </w:rPr>
-        <w:t>tête</w:t>
+        <w:t xml:space="preserve"> de neurones spécialisé</w:t>
       </w:r>
       <w:r>
         <w:rPr>
@@ -16117,7 +16236,7 @@
           <w:sz w:val="16"/>
           <w:szCs w:val="16"/>
         </w:rPr>
-        <w:t xml:space="preserve"> étant </w:t>
+        <w:t>s</w:t>
       </w:r>
       <w:r>
         <w:rPr>
@@ -16125,7 +16244,7 @@
           <w:sz w:val="16"/>
           <w:szCs w:val="16"/>
         </w:rPr>
-        <w:t>remplacée</w:t>
+        <w:t xml:space="preserve"> dans la compréhension et la génération de texte en langage naturel.</w:t>
       </w:r>
       <w:r>
         <w:rPr>
@@ -16133,7 +16252,7 @@
           <w:sz w:val="16"/>
           <w:szCs w:val="16"/>
         </w:rPr>
-        <w:t xml:space="preserve"> par une complexité </w:t>
+        <w:t xml:space="preserve"> </w:t>
       </w:r>
       <w:r>
         <w:rPr>
@@ -16141,7 +16260,7 @@
           <w:sz w:val="16"/>
           <w:szCs w:val="16"/>
         </w:rPr>
-        <w:t>linéaire</w:t>
+        <w:t>Entraîné sur d’immenses corpus, il</w:t>
       </w:r>
       <w:r>
         <w:rPr>
@@ -16149,7 +16268,7 @@
           <w:sz w:val="16"/>
           <w:szCs w:val="16"/>
         </w:rPr>
-        <w:t>.</w:t>
+        <w:t>s</w:t>
       </w:r>
       <w:r>
         <w:rPr>
@@ -16157,7 +16276,71 @@
           <w:sz w:val="16"/>
           <w:szCs w:val="16"/>
         </w:rPr>
-        <w:t xml:space="preserve"> Add link to paper Mehta Rastegari 2022.</w:t>
+        <w:t xml:space="preserve"> prédi</w:t>
+      </w:r>
+      <w:r>
+        <w:rPr>
+          <w:rFonts w:ascii="Verdana Pro Light" w:hAnsi="Verdana Pro Light"/>
+          <w:sz w:val="16"/>
+          <w:szCs w:val="16"/>
+        </w:rPr>
+        <w:t>sen</w:t>
+      </w:r>
+      <w:r>
+        <w:rPr>
+          <w:rFonts w:ascii="Verdana Pro Light" w:hAnsi="Verdana Pro Light"/>
+          <w:sz w:val="16"/>
+          <w:szCs w:val="16"/>
+        </w:rPr>
+        <w:t>t et produi</w:t>
+      </w:r>
+      <w:r>
+        <w:rPr>
+          <w:rFonts w:ascii="Verdana Pro Light" w:hAnsi="Verdana Pro Light"/>
+          <w:sz w:val="16"/>
+          <w:szCs w:val="16"/>
+        </w:rPr>
+        <w:t>sen</w:t>
+      </w:r>
+      <w:r>
+        <w:rPr>
+          <w:rFonts w:ascii="Verdana Pro Light" w:hAnsi="Verdana Pro Light"/>
+          <w:sz w:val="16"/>
+          <w:szCs w:val="16"/>
+        </w:rPr>
+        <w:t>t des réponses cohérentes à partir d’instructions ou de contextes</w:t>
+      </w:r>
+      <w:r>
+        <w:rPr>
+          <w:rFonts w:ascii="Verdana Pro Light" w:hAnsi="Verdana Pro Light"/>
+          <w:sz w:val="16"/>
+          <w:szCs w:val="16"/>
+        </w:rPr>
+        <w:t xml:space="preserve"> (dits « prompts »)</w:t>
+      </w:r>
+      <w:r>
+        <w:rPr>
+          <w:rFonts w:ascii="Verdana Pro Light" w:hAnsi="Verdana Pro Light"/>
+          <w:sz w:val="16"/>
+          <w:szCs w:val="16"/>
+        </w:rPr>
+        <w:t>.</w:t>
+      </w:r>
+      <w:r>
+        <w:rPr>
+          <w:rFonts w:ascii="Verdana Pro Light" w:hAnsi="Verdana Pro Light"/>
+          <w:sz w:val="16"/>
+          <w:szCs w:val="16"/>
+        </w:rPr>
+        <w:t xml:space="preserve"> </w:t>
+      </w:r>
+      <w:r>
+        <w:rPr>
+          <w:rFonts w:ascii="Verdana Pro Light" w:hAnsi="Verdana Pro Light"/>
+          <w:sz w:val="16"/>
+          <w:szCs w:val="16"/>
+        </w:rPr>
+        <w:t>Ces modèles sont à la base d’applications comme ChatGPT.</w:t>
       </w:r>
     </w:p>
   </w:footnote>
@@ -16187,7 +16370,23 @@
           <w:sz w:val="16"/>
           <w:szCs w:val="16"/>
         </w:rPr>
-        <w:t xml:space="preserve"> Ref to paper 2024</w:t>
+        <w:t xml:space="preserve"> L</w:t>
+      </w:r>
+      <w:r>
+        <w:rPr>
+          <w:rFonts w:ascii="Verdana Pro Light" w:hAnsi="Verdana Pro Light"/>
+          <w:sz w:val="16"/>
+          <w:szCs w:val="16"/>
+        </w:rPr>
+        <w:t>es premières couches détectent des bords et des textures, tandis que les couches profondes capturent des objets ou des concepts plus abstraits</w:t>
+      </w:r>
+      <w:r>
+        <w:rPr>
+          <w:rFonts w:ascii="Verdana Pro Light" w:hAnsi="Verdana Pro Light"/>
+          <w:sz w:val="16"/>
+          <w:szCs w:val="16"/>
+        </w:rPr>
+        <w:t>.</w:t>
       </w:r>
     </w:p>
   </w:footnote>
@@ -16195,7 +16394,6 @@
     <w:p>
       <w:pPr>
         <w:pStyle w:val="FootnoteText"/>
-        <w:jc w:val="both"/>
         <w:rPr>
           <w:rFonts w:ascii="Verdana Pro Light" w:hAnsi="Verdana Pro Light"/>
           <w:sz w:val="16"/>
@@ -16217,18 +16415,65 @@
           <w:sz w:val="16"/>
           <w:szCs w:val="16"/>
         </w:rPr>
-        <w:t xml:space="preserve"> Une comparaison sur ImageNet fait apparaître que MobileViTv2 surpasse MobileViTv1 en précision tout en ne requérant que moities moins d’opérations et un tiers de paramètres en moins. Voir [insert ref to Paper sandler 2019]</w:t>
+        <w:t xml:space="preserve"> </w:t>
+      </w:r>
+      <w:r>
+        <w:rPr>
+          <w:rFonts w:ascii="Verdana Pro Light" w:hAnsi="Verdana Pro Light"/>
+          <w:sz w:val="16"/>
+          <w:szCs w:val="16"/>
+        </w:rPr>
+        <w:t>Unité de segmentation de l’image des visual transformers, é</w:t>
+      </w:r>
+      <w:r>
+        <w:rPr>
+          <w:rFonts w:ascii="Verdana Pro Light" w:hAnsi="Verdana Pro Light"/>
+          <w:sz w:val="16"/>
+          <w:szCs w:val="16"/>
+        </w:rPr>
+        <w:t>quivalent</w:t>
+      </w:r>
+      <w:r>
+        <w:rPr>
+          <w:rFonts w:ascii="Verdana Pro Light" w:hAnsi="Verdana Pro Light"/>
+          <w:sz w:val="16"/>
+          <w:szCs w:val="16"/>
+        </w:rPr>
+        <w:t>e</w:t>
+      </w:r>
+      <w:r>
+        <w:rPr>
+          <w:rFonts w:ascii="Verdana Pro Light" w:hAnsi="Verdana Pro Light"/>
+          <w:sz w:val="16"/>
+          <w:szCs w:val="16"/>
+        </w:rPr>
+        <w:t xml:space="preserve"> </w:t>
+      </w:r>
+      <w:r>
+        <w:rPr>
+          <w:rFonts w:ascii="Verdana Pro Light" w:hAnsi="Verdana Pro Light"/>
+          <w:sz w:val="16"/>
+          <w:szCs w:val="16"/>
+        </w:rPr>
+        <w:t>au</w:t>
+      </w:r>
+      <w:r>
+        <w:rPr>
+          <w:rFonts w:ascii="Verdana Pro Light" w:hAnsi="Verdana Pro Light"/>
+          <w:sz w:val="16"/>
+          <w:szCs w:val="16"/>
+        </w:rPr>
+        <w:t xml:space="preserve"> token dans les LLM.</w:t>
       </w:r>
     </w:p>
   </w:footnote>
   <w:footnote w:id="9">
     <w:p>
       <w:pPr>
+        <w:pStyle w:val="FootnoteText"/>
         <w:jc w:val="both"/>
         <w:rPr>
           <w:rFonts w:ascii="Verdana Pro Light" w:hAnsi="Verdana Pro Light"/>
-          <w:b/>
-          <w:bCs/>
           <w:sz w:val="16"/>
           <w:szCs w:val="16"/>
         </w:rPr>
@@ -16248,13 +16493,188 @@
           <w:sz w:val="16"/>
           <w:szCs w:val="16"/>
         </w:rPr>
+        <w:t xml:space="preserve"> La </w:t>
+      </w:r>
+      <w:r>
+        <w:rPr>
+          <w:rFonts w:ascii="Verdana Pro Light" w:hAnsi="Verdana Pro Light"/>
+          <w:sz w:val="16"/>
+          <w:szCs w:val="16"/>
+        </w:rPr>
+        <w:t>complexité</w:t>
+      </w:r>
+      <w:r>
+        <w:rPr>
+          <w:rFonts w:ascii="Verdana Pro Light" w:hAnsi="Verdana Pro Light"/>
+          <w:sz w:val="16"/>
+          <w:szCs w:val="16"/>
+        </w:rPr>
+        <w:t xml:space="preserve"> quadratique de l’attention multi-</w:t>
+      </w:r>
+      <w:r>
+        <w:rPr>
+          <w:rFonts w:ascii="Verdana Pro Light" w:hAnsi="Verdana Pro Light"/>
+          <w:sz w:val="16"/>
+          <w:szCs w:val="16"/>
+        </w:rPr>
+        <w:t>tête</w:t>
+      </w:r>
+      <w:r>
+        <w:rPr>
+          <w:rFonts w:ascii="Verdana Pro Light" w:hAnsi="Verdana Pro Light"/>
+          <w:sz w:val="16"/>
+          <w:szCs w:val="16"/>
+        </w:rPr>
+        <w:t xml:space="preserve"> étant </w:t>
+      </w:r>
+      <w:r>
+        <w:rPr>
+          <w:rFonts w:ascii="Verdana Pro Light" w:hAnsi="Verdana Pro Light"/>
+          <w:sz w:val="16"/>
+          <w:szCs w:val="16"/>
+        </w:rPr>
+        <w:t>remplacée</w:t>
+      </w:r>
+      <w:r>
+        <w:rPr>
+          <w:rFonts w:ascii="Verdana Pro Light" w:hAnsi="Verdana Pro Light"/>
+          <w:sz w:val="16"/>
+          <w:szCs w:val="16"/>
+        </w:rPr>
+        <w:t xml:space="preserve"> par une complexité </w:t>
+      </w:r>
+      <w:r>
+        <w:rPr>
+          <w:rFonts w:ascii="Verdana Pro Light" w:hAnsi="Verdana Pro Light"/>
+          <w:sz w:val="16"/>
+          <w:szCs w:val="16"/>
+        </w:rPr>
+        <w:t>linéaire</w:t>
+      </w:r>
+      <w:r>
+        <w:rPr>
+          <w:rFonts w:ascii="Verdana Pro Light" w:hAnsi="Verdana Pro Light"/>
+          <w:sz w:val="16"/>
+          <w:szCs w:val="16"/>
+        </w:rPr>
+        <w:t>.</w:t>
+      </w:r>
+      <w:r>
+        <w:rPr>
+          <w:rFonts w:ascii="Verdana Pro Light" w:hAnsi="Verdana Pro Light"/>
+          <w:sz w:val="16"/>
+          <w:szCs w:val="16"/>
+        </w:rPr>
+        <w:t xml:space="preserve"> Add link to paper Mehta Rastegari 2022.</w:t>
+      </w:r>
+    </w:p>
+  </w:footnote>
+  <w:footnote w:id="10">
+    <w:p>
+      <w:pPr>
+        <w:pStyle w:val="FootnoteText"/>
+        <w:jc w:val="both"/>
+        <w:rPr>
+          <w:rFonts w:ascii="Verdana Pro Light" w:hAnsi="Verdana Pro Light"/>
+          <w:sz w:val="16"/>
+          <w:szCs w:val="16"/>
+        </w:rPr>
+      </w:pPr>
+      <w:r>
+        <w:rPr>
+          <w:rStyle w:val="FootnoteReference"/>
+          <w:rFonts w:ascii="Verdana Pro Light" w:hAnsi="Verdana Pro Light"/>
+          <w:sz w:val="16"/>
+          <w:szCs w:val="16"/>
+        </w:rPr>
+        <w:footnoteRef/>
+      </w:r>
+      <w:r>
+        <w:rPr>
+          <w:rFonts w:ascii="Verdana Pro Light" w:hAnsi="Verdana Pro Light"/>
+          <w:sz w:val="16"/>
+          <w:szCs w:val="16"/>
+        </w:rPr>
+        <w:t xml:space="preserve"> Ref to paper 2024</w:t>
+      </w:r>
+    </w:p>
+  </w:footnote>
+  <w:footnote w:id="11">
+    <w:p>
+      <w:pPr>
+        <w:pStyle w:val="FootnoteText"/>
+        <w:jc w:val="both"/>
+        <w:rPr>
+          <w:rFonts w:ascii="Verdana Pro Light" w:hAnsi="Verdana Pro Light"/>
+          <w:sz w:val="16"/>
+          <w:szCs w:val="16"/>
+        </w:rPr>
+      </w:pPr>
+      <w:r>
+        <w:rPr>
+          <w:rStyle w:val="FootnoteReference"/>
+          <w:rFonts w:ascii="Verdana Pro Light" w:hAnsi="Verdana Pro Light"/>
+          <w:sz w:val="16"/>
+          <w:szCs w:val="16"/>
+        </w:rPr>
+        <w:footnoteRef/>
+      </w:r>
+      <w:r>
+        <w:rPr>
+          <w:rFonts w:ascii="Verdana Pro Light" w:hAnsi="Verdana Pro Light"/>
+          <w:sz w:val="16"/>
+          <w:szCs w:val="16"/>
+        </w:rPr>
+        <w:t xml:space="preserve"> Une comparaison sur ImageNet fait apparaître que MobileViTv2 surpasse MobileViTv1 en précision tout en ne requérant que moiti</w:t>
+      </w:r>
+      <w:r>
+        <w:rPr>
+          <w:rFonts w:ascii="Verdana Pro Light" w:hAnsi="Verdana Pro Light"/>
+          <w:sz w:val="16"/>
+          <w:szCs w:val="16"/>
+        </w:rPr>
+        <w:t>é</w:t>
+      </w:r>
+      <w:r>
+        <w:rPr>
+          <w:rFonts w:ascii="Verdana Pro Light" w:hAnsi="Verdana Pro Light"/>
+          <w:sz w:val="16"/>
+          <w:szCs w:val="16"/>
+        </w:rPr>
+        <w:t xml:space="preserve"> moins d’opérations et un tiers de paramètres en moins. Voir [insert ref to Paper sandler 2019]</w:t>
+      </w:r>
+    </w:p>
+  </w:footnote>
+  <w:footnote w:id="12">
+    <w:p>
+      <w:pPr>
+        <w:jc w:val="both"/>
+        <w:rPr>
+          <w:rFonts w:ascii="Verdana Pro Light" w:hAnsi="Verdana Pro Light"/>
+          <w:sz w:val="16"/>
+          <w:szCs w:val="16"/>
+        </w:rPr>
+      </w:pPr>
+      <w:r>
+        <w:rPr>
+          <w:rStyle w:val="FootnoteReference"/>
+          <w:rFonts w:ascii="Verdana Pro Light" w:hAnsi="Verdana Pro Light"/>
+          <w:sz w:val="16"/>
+          <w:szCs w:val="16"/>
+        </w:rPr>
+        <w:footnoteRef/>
+      </w:r>
+      <w:r>
+        <w:rPr>
+          <w:rFonts w:ascii="Verdana Pro Light" w:hAnsi="Verdana Pro Light"/>
+          <w:sz w:val="16"/>
+          <w:szCs w:val="16"/>
+        </w:rPr>
         <w:t xml:space="preserve"> </w:t>
       </w:r>
       <w:r>
         <w:rPr>
           <w:rFonts w:ascii="Verdana Pro Light" w:hAnsi="Verdana Pro Light"/>
-          <w:b/>
-          <w:bCs/>
           <w:sz w:val="16"/>
           <w:szCs w:val="16"/>
         </w:rPr>
@@ -16265,8 +16685,6 @@
           <w:rPr>
             <w:rStyle w:val="Hyperlink"/>
             <w:rFonts w:ascii="Verdana Pro Light" w:hAnsi="Verdana Pro Light"/>
-            <w:b/>
-            <w:bCs/>
             <w:sz w:val="16"/>
             <w:szCs w:val="16"/>
           </w:rPr>
@@ -16276,8 +16694,6 @@
           <w:rPr>
             <w:rStyle w:val="Hyperlink"/>
             <w:rFonts w:ascii="Verdana Pro Light" w:hAnsi="Verdana Pro Light"/>
-            <w:b/>
-            <w:bCs/>
             <w:sz w:val="16"/>
             <w:szCs w:val="16"/>
           </w:rPr>
@@ -16287,8 +16703,6 @@
           <w:rPr>
             <w:rStyle w:val="Hyperlink"/>
             <w:rFonts w:ascii="Verdana Pro Light" w:hAnsi="Verdana Pro Light"/>
-            <w:b/>
-            <w:bCs/>
             <w:sz w:val="16"/>
             <w:szCs w:val="16"/>
           </w:rPr>
@@ -16298,8 +16712,6 @@
           <w:rPr>
             <w:rStyle w:val="Hyperlink"/>
             <w:rFonts w:ascii="Verdana Pro Light" w:hAnsi="Verdana Pro Light"/>
-            <w:b/>
-            <w:bCs/>
             <w:sz w:val="16"/>
             <w:szCs w:val="16"/>
           </w:rPr>
@@ -16309,8 +16721,6 @@
           <w:rPr>
             <w:rStyle w:val="Hyperlink"/>
             <w:rFonts w:ascii="Verdana Pro Light" w:hAnsi="Verdana Pro Light"/>
-            <w:b/>
-            <w:bCs/>
             <w:sz w:val="16"/>
             <w:szCs w:val="16"/>
           </w:rPr>
@@ -16321,6 +16731,7 @@
     <w:p>
       <w:pPr>
         <w:pStyle w:val="FootnoteText"/>
+        <w:jc w:val="both"/>
         <w:rPr>
           <w:rFonts w:ascii="Verdana Pro Light" w:hAnsi="Verdana Pro Light"/>
           <w:sz w:val="16"/>
@@ -16329,10 +16740,11 @@
       </w:pPr>
     </w:p>
   </w:footnote>
-  <w:footnote w:id="10">
+  <w:footnote w:id="13">
     <w:p>
       <w:pPr>
         <w:pStyle w:val="FootnoteText"/>
+        <w:jc w:val="both"/>
         <w:rPr>
           <w:rFonts w:ascii="Verdana Pro Light" w:hAnsi="Verdana Pro Light"/>
           <w:sz w:val="16"/>
@@ -16359,8 +16771,6 @@
       <w:r>
         <w:rPr>
           <w:rFonts w:ascii="Verdana Pro Light" w:hAnsi="Verdana Pro Light"/>
-          <w:b/>
-          <w:bCs/>
           <w:color w:val="242164"/>
           <w:kern w:val="24"/>
           <w:sz w:val="16"/>
@@ -16370,10 +16780,11 @@
       </w:r>
     </w:p>
   </w:footnote>
-  <w:footnote w:id="11">
+  <w:footnote w:id="14">
     <w:p>
       <w:pPr>
         <w:pStyle w:val="FootnoteText"/>
+        <w:jc w:val="both"/>
         <w:rPr>
           <w:rFonts w:ascii="Verdana Pro Light" w:hAnsi="Verdana Pro Light"/>
           <w:sz w:val="16"/>
@@ -16396,236 +16807,17 @@
           <w:szCs w:val="16"/>
         </w:rPr>
         <w:t xml:space="preserve"> B est un hyperparamètre structurel qui vaut entre 2 et 4 selon la position du bloc dans le modèle.</w:t>
-      </w:r>
-    </w:p>
-  </w:footnote>
-  <w:footnote w:id="12">
-    <w:p>
-      <w:pPr>
-        <w:tabs>
-          <w:tab w:val="left" w:pos="3544"/>
-        </w:tabs>
-        <w:spacing w:line="240" w:lineRule="auto"/>
-        <w:jc w:val="both"/>
-      </w:pPr>
-      <w:r>
-        <w:rPr>
-          <w:rStyle w:val="FootnoteReference"/>
-        </w:rPr>
-        <w:footnoteRef/>
-      </w:r>
-      <w:r>
-        <w:t xml:space="preserve"> </w:t>
-      </w:r>
-      <w:r>
-        <w:rPr>
-          <w:rFonts w:ascii="Verdana Pro Light" w:hAnsi="Verdana Pro Light"/>
-          <w:sz w:val="16"/>
-          <w:szCs w:val="16"/>
-        </w:rPr>
-        <w:t xml:space="preserve">L’attention </w:t>
-      </w:r>
-      <w:r>
-        <w:rPr>
-          <w:rFonts w:ascii="Verdana Pro Light" w:hAnsi="Verdana Pro Light"/>
-          <w:sz w:val="16"/>
-          <w:szCs w:val="16"/>
-        </w:rPr>
-        <w:t xml:space="preserve">(« self-attention ») </w:t>
-      </w:r>
-      <w:r>
-        <w:rPr>
-          <w:rFonts w:ascii="Verdana Pro Light" w:hAnsi="Verdana Pro Light"/>
-          <w:sz w:val="16"/>
-          <w:szCs w:val="16"/>
-        </w:rPr>
-        <w:t xml:space="preserve">est un mécanisme central dans les modèles </w:t>
-      </w:r>
-      <w:r>
-        <w:rPr>
-          <w:rFonts w:ascii="Verdana Pro Light" w:hAnsi="Verdana Pro Light"/>
-          <w:sz w:val="16"/>
-          <w:szCs w:val="16"/>
-        </w:rPr>
-        <w:t>tr</w:t>
-      </w:r>
-      <w:r>
-        <w:rPr>
-          <w:rFonts w:ascii="Verdana Pro Light" w:hAnsi="Verdana Pro Light"/>
-          <w:sz w:val="16"/>
-          <w:szCs w:val="16"/>
-        </w:rPr>
-        <w:t>ansformer, qui leur permet de se focaliser dynamiquement sur les parties les plus pertinentes de l</w:t>
-      </w:r>
-      <w:r>
-        <w:rPr>
-          <w:rFonts w:ascii="Verdana Pro Light" w:hAnsi="Verdana Pro Light"/>
-          <w:sz w:val="16"/>
-          <w:szCs w:val="16"/>
-        </w:rPr>
-        <w:t>’image d’</w:t>
-      </w:r>
-      <w:r>
-        <w:rPr>
-          <w:rFonts w:ascii="Verdana Pro Light" w:hAnsi="Verdana Pro Light"/>
-          <w:sz w:val="16"/>
-          <w:szCs w:val="16"/>
-        </w:rPr>
-        <w:t>entrée lors des prédictions</w:t>
-      </w:r>
-      <w:r>
-        <w:rPr>
-          <w:rFonts w:ascii="Verdana Pro Light" w:hAnsi="Verdana Pro Light"/>
-          <w:sz w:val="16"/>
-          <w:szCs w:val="16"/>
-        </w:rPr>
-        <w:t xml:space="preserve">, </w:t>
-      </w:r>
-      <w:r>
-        <w:rPr>
-          <w:rFonts w:ascii="Verdana Pro Light" w:hAnsi="Verdana Pro Light"/>
-          <w:sz w:val="16"/>
-          <w:szCs w:val="16"/>
-        </w:rPr>
-        <w:t>privilégiant</w:t>
-      </w:r>
-      <w:r>
-        <w:rPr>
-          <w:rFonts w:ascii="Verdana Pro Light" w:hAnsi="Verdana Pro Light"/>
-          <w:sz w:val="16"/>
-          <w:szCs w:val="16"/>
-        </w:rPr>
-        <w:t xml:space="preserve"> certaines</w:t>
-      </w:r>
-      <w:r>
-        <w:rPr>
-          <w:rFonts w:ascii="Verdana Pro Light" w:hAnsi="Verdana Pro Light"/>
-          <w:sz w:val="16"/>
-          <w:szCs w:val="16"/>
-        </w:rPr>
-        <w:t xml:space="preserve"> régions ou caractéristiques importantes d’une image</w:t>
-      </w:r>
-      <w:r>
-        <w:rPr>
-          <w:rFonts w:ascii="Verdana Pro Light" w:hAnsi="Verdana Pro Light"/>
-          <w:sz w:val="16"/>
-          <w:szCs w:val="16"/>
-        </w:rPr>
-        <w:t xml:space="preserve">, de </w:t>
-      </w:r>
-      <w:r>
-        <w:rPr>
-          <w:rFonts w:ascii="Verdana Pro Light" w:hAnsi="Verdana Pro Light"/>
-          <w:sz w:val="16"/>
-          <w:szCs w:val="16"/>
-        </w:rPr>
-        <w:t>façon</w:t>
-      </w:r>
-      <w:r>
-        <w:rPr>
-          <w:rFonts w:ascii="Verdana Pro Light" w:hAnsi="Verdana Pro Light"/>
-          <w:sz w:val="16"/>
-          <w:szCs w:val="16"/>
-        </w:rPr>
-        <w:t xml:space="preserve"> similaire a </w:t>
-      </w:r>
-      <w:r>
-        <w:rPr>
-          <w:rFonts w:ascii="Verdana Pro Light" w:hAnsi="Verdana Pro Light"/>
-          <w:sz w:val="16"/>
-          <w:szCs w:val="16"/>
-        </w:rPr>
-        <w:t>une personne concentr</w:t>
-      </w:r>
-      <w:r>
-        <w:rPr>
-          <w:rFonts w:ascii="Verdana Pro Light" w:hAnsi="Verdana Pro Light"/>
-          <w:sz w:val="16"/>
-          <w:szCs w:val="16"/>
-        </w:rPr>
-        <w:t>ant</w:t>
-      </w:r>
-      <w:r>
-        <w:rPr>
-          <w:rFonts w:ascii="Verdana Pro Light" w:hAnsi="Verdana Pro Light"/>
-          <w:sz w:val="16"/>
-          <w:szCs w:val="16"/>
-        </w:rPr>
-        <w:t xml:space="preserve"> son regard sur des éléments distinctifs pour reconnaître une image.</w:t>
-      </w:r>
-    </w:p>
-  </w:footnote>
-  <w:footnote w:id="13">
-    <w:p>
-      <w:pPr>
-        <w:pStyle w:val="FootnoteText"/>
-        <w:rPr>
-          <w:lang w:val="en-US"/>
-        </w:rPr>
-      </w:pPr>
-      <w:r>
-        <w:rPr>
-          <w:rStyle w:val="FootnoteReference"/>
-        </w:rPr>
-        <w:footnoteRef/>
-      </w:r>
-      <w:r>
-        <w:rPr>
-          <w:lang w:val="en-US"/>
-        </w:rPr>
-        <w:t xml:space="preserve"> SOURCE !!</w:t>
-      </w:r>
-    </w:p>
-  </w:footnote>
-  <w:footnote w:id="14">
-    <w:p>
-      <w:pPr>
-        <w:pStyle w:val="FootnoteText"/>
-        <w:rPr>
-          <w:rFonts w:ascii="Verdana Pro Light" w:hAnsi="Verdana Pro Light"/>
-          <w:sz w:val="16"/>
-          <w:szCs w:val="16"/>
-        </w:rPr>
-      </w:pPr>
-      <w:r>
-        <w:rPr>
-          <w:rStyle w:val="FootnoteReference"/>
-          <w:rFonts w:ascii="Verdana Pro Light" w:hAnsi="Verdana Pro Light"/>
-          <w:sz w:val="16"/>
-          <w:szCs w:val="16"/>
-        </w:rPr>
-        <w:footnoteRef/>
-      </w:r>
-      <w:r>
-        <w:rPr>
-          <w:rFonts w:ascii="Verdana Pro Light" w:hAnsi="Verdana Pro Light"/>
-          <w:sz w:val="16"/>
-          <w:szCs w:val="16"/>
-        </w:rPr>
-        <w:t xml:space="preserve"> Ou k </w:t>
-      </w:r>
-      <w:r>
-        <w:rPr>
-          <w:rFonts w:ascii="Verdana Pro Light" w:hAnsi="Verdana Pro Light"/>
-          <w:sz w:val="16"/>
-          <w:szCs w:val="16"/>
-        </w:rPr>
-        <w:t>représente</w:t>
-      </w:r>
-      <w:r>
-        <w:rPr>
-          <w:rFonts w:ascii="Verdana Pro Light" w:hAnsi="Verdana Pro Light"/>
-          <w:sz w:val="16"/>
-          <w:szCs w:val="16"/>
-        </w:rPr>
-        <w:t xml:space="preserve"> le nombre de tokens dans l’image.</w:t>
       </w:r>
     </w:p>
   </w:footnote>
   <w:footnote w:id="15">
     <w:p>
       <w:pPr>
-        <w:pStyle w:val="FootnoteText"/>
+        <w:tabs>
+          <w:tab w:val="left" w:pos="3544"/>
+        </w:tabs>
+        <w:spacing w:after="0" w:line="240" w:lineRule="auto"/>
+        <w:jc w:val="both"/>
         <w:rPr>
           <w:rFonts w:ascii="Verdana Pro Light" w:hAnsi="Verdana Pro Light"/>
           <w:sz w:val="16"/>
@@ -16652,8 +16844,266 @@
       <w:r>
         <w:rPr>
           <w:rFonts w:ascii="Verdana Pro Light" w:hAnsi="Verdana Pro Light"/>
-          <w:b/>
-          <w:bCs/>
+          <w:sz w:val="16"/>
+          <w:szCs w:val="16"/>
+        </w:rPr>
+        <w:t xml:space="preserve">L’attention </w:t>
+      </w:r>
+      <w:r>
+        <w:rPr>
+          <w:rFonts w:ascii="Verdana Pro Light" w:hAnsi="Verdana Pro Light"/>
+          <w:sz w:val="16"/>
+          <w:szCs w:val="16"/>
+        </w:rPr>
+        <w:t xml:space="preserve">(« self-attention ») </w:t>
+      </w:r>
+      <w:r>
+        <w:rPr>
+          <w:rFonts w:ascii="Verdana Pro Light" w:hAnsi="Verdana Pro Light"/>
+          <w:sz w:val="16"/>
+          <w:szCs w:val="16"/>
+        </w:rPr>
+        <w:t xml:space="preserve">est un mécanisme central dans les modèles </w:t>
+      </w:r>
+      <w:r>
+        <w:rPr>
+          <w:rFonts w:ascii="Verdana Pro Light" w:hAnsi="Verdana Pro Light"/>
+          <w:sz w:val="16"/>
+          <w:szCs w:val="16"/>
+        </w:rPr>
+        <w:t>tr</w:t>
+      </w:r>
+      <w:r>
+        <w:rPr>
+          <w:rFonts w:ascii="Verdana Pro Light" w:hAnsi="Verdana Pro Light"/>
+          <w:sz w:val="16"/>
+          <w:szCs w:val="16"/>
+        </w:rPr>
+        <w:t>ansformer, qui leur permet de se focaliser dynamiquement sur les parties les plus pertinentes de l</w:t>
+      </w:r>
+      <w:r>
+        <w:rPr>
+          <w:rFonts w:ascii="Verdana Pro Light" w:hAnsi="Verdana Pro Light"/>
+          <w:sz w:val="16"/>
+          <w:szCs w:val="16"/>
+        </w:rPr>
+        <w:t>’image d’</w:t>
+      </w:r>
+      <w:r>
+        <w:rPr>
+          <w:rFonts w:ascii="Verdana Pro Light" w:hAnsi="Verdana Pro Light"/>
+          <w:sz w:val="16"/>
+          <w:szCs w:val="16"/>
+        </w:rPr>
+        <w:t>entrée lors des prédictions</w:t>
+      </w:r>
+      <w:r>
+        <w:rPr>
+          <w:rFonts w:ascii="Verdana Pro Light" w:hAnsi="Verdana Pro Light"/>
+          <w:sz w:val="16"/>
+          <w:szCs w:val="16"/>
+        </w:rPr>
+        <w:t xml:space="preserve">, </w:t>
+      </w:r>
+      <w:r>
+        <w:rPr>
+          <w:rFonts w:ascii="Verdana Pro Light" w:hAnsi="Verdana Pro Light"/>
+          <w:sz w:val="16"/>
+          <w:szCs w:val="16"/>
+        </w:rPr>
+        <w:t>privilégiant</w:t>
+      </w:r>
+      <w:r>
+        <w:rPr>
+          <w:rFonts w:ascii="Verdana Pro Light" w:hAnsi="Verdana Pro Light"/>
+          <w:sz w:val="16"/>
+          <w:szCs w:val="16"/>
+        </w:rPr>
+        <w:t xml:space="preserve"> certaines</w:t>
+      </w:r>
+      <w:r>
+        <w:rPr>
+          <w:rFonts w:ascii="Verdana Pro Light" w:hAnsi="Verdana Pro Light"/>
+          <w:sz w:val="16"/>
+          <w:szCs w:val="16"/>
+        </w:rPr>
+        <w:t xml:space="preserve"> régions ou caractéristiques importantes d’une image</w:t>
+      </w:r>
+      <w:r>
+        <w:rPr>
+          <w:rFonts w:ascii="Verdana Pro Light" w:hAnsi="Verdana Pro Light"/>
+          <w:sz w:val="16"/>
+          <w:szCs w:val="16"/>
+        </w:rPr>
+        <w:t xml:space="preserve">, de </w:t>
+      </w:r>
+      <w:r>
+        <w:rPr>
+          <w:rFonts w:ascii="Verdana Pro Light" w:hAnsi="Verdana Pro Light"/>
+          <w:sz w:val="16"/>
+          <w:szCs w:val="16"/>
+        </w:rPr>
+        <w:t>façon</w:t>
+      </w:r>
+      <w:r>
+        <w:rPr>
+          <w:rFonts w:ascii="Verdana Pro Light" w:hAnsi="Verdana Pro Light"/>
+          <w:sz w:val="16"/>
+          <w:szCs w:val="16"/>
+        </w:rPr>
+        <w:t xml:space="preserve"> similaire a </w:t>
+      </w:r>
+      <w:r>
+        <w:rPr>
+          <w:rFonts w:ascii="Verdana Pro Light" w:hAnsi="Verdana Pro Light"/>
+          <w:sz w:val="16"/>
+          <w:szCs w:val="16"/>
+        </w:rPr>
+        <w:t>une personne concentr</w:t>
+      </w:r>
+      <w:r>
+        <w:rPr>
+          <w:rFonts w:ascii="Verdana Pro Light" w:hAnsi="Verdana Pro Light"/>
+          <w:sz w:val="16"/>
+          <w:szCs w:val="16"/>
+        </w:rPr>
+        <w:t>ant</w:t>
+      </w:r>
+      <w:r>
+        <w:rPr>
+          <w:rFonts w:ascii="Verdana Pro Light" w:hAnsi="Verdana Pro Light"/>
+          <w:sz w:val="16"/>
+          <w:szCs w:val="16"/>
+        </w:rPr>
+        <w:t xml:space="preserve"> son regard sur des éléments distinctifs pour reconnaître une image.</w:t>
+      </w:r>
+    </w:p>
+  </w:footnote>
+  <w:footnote w:id="16">
+    <w:p>
+      <w:pPr>
+        <w:pStyle w:val="FootnoteText"/>
+        <w:jc w:val="both"/>
+        <w:rPr>
+          <w:rFonts w:ascii="Verdana Pro Light" w:hAnsi="Verdana Pro Light"/>
+          <w:sz w:val="16"/>
+          <w:szCs w:val="16"/>
+          <w:lang w:val="en-US"/>
+        </w:rPr>
+      </w:pPr>
+      <w:r>
+        <w:rPr>
+          <w:rStyle w:val="FootnoteReference"/>
+          <w:rFonts w:ascii="Verdana Pro Light" w:hAnsi="Verdana Pro Light"/>
+          <w:sz w:val="16"/>
+          <w:szCs w:val="16"/>
+        </w:rPr>
+        <w:footnoteRef/>
+      </w:r>
+      <w:r>
+        <w:rPr>
+          <w:rFonts w:ascii="Verdana Pro Light" w:hAnsi="Verdana Pro Light"/>
+          <w:sz w:val="16"/>
+          <w:szCs w:val="16"/>
+          <w:lang w:val="en-US"/>
+        </w:rPr>
+        <w:t xml:space="preserve"> SOURCE !!</w:t>
+      </w:r>
+    </w:p>
+  </w:footnote>
+  <w:footnote w:id="17">
+    <w:p>
+      <w:pPr>
+        <w:pStyle w:val="FootnoteText"/>
+        <w:jc w:val="both"/>
+        <w:rPr>
+          <w:rFonts w:ascii="Verdana Pro Light" w:hAnsi="Verdana Pro Light"/>
+          <w:sz w:val="16"/>
+          <w:szCs w:val="16"/>
+        </w:rPr>
+      </w:pPr>
+      <w:r>
+        <w:rPr>
+          <w:rStyle w:val="FootnoteReference"/>
+          <w:rFonts w:ascii="Verdana Pro Light" w:hAnsi="Verdana Pro Light"/>
+          <w:sz w:val="16"/>
+          <w:szCs w:val="16"/>
+        </w:rPr>
+        <w:footnoteRef/>
+      </w:r>
+      <w:r>
+        <w:rPr>
+          <w:rFonts w:ascii="Verdana Pro Light" w:hAnsi="Verdana Pro Light"/>
+          <w:sz w:val="16"/>
+          <w:szCs w:val="16"/>
+        </w:rPr>
+        <w:t xml:space="preserve"> Ou k </w:t>
+      </w:r>
+      <w:r>
+        <w:rPr>
+          <w:rFonts w:ascii="Verdana Pro Light" w:hAnsi="Verdana Pro Light"/>
+          <w:sz w:val="16"/>
+          <w:szCs w:val="16"/>
+        </w:rPr>
+        <w:t>représente</w:t>
+      </w:r>
+      <w:r>
+        <w:rPr>
+          <w:rFonts w:ascii="Verdana Pro Light" w:hAnsi="Verdana Pro Light"/>
+          <w:sz w:val="16"/>
+          <w:szCs w:val="16"/>
+        </w:rPr>
+        <w:t xml:space="preserve"> le nombre de </w:t>
+      </w:r>
+      <w:r>
+        <w:rPr>
+          <w:rFonts w:ascii="Verdana Pro Light" w:hAnsi="Verdana Pro Light"/>
+          <w:sz w:val="16"/>
+          <w:szCs w:val="16"/>
+        </w:rPr>
+        <w:t>patches</w:t>
+      </w:r>
+      <w:r>
+        <w:rPr>
+          <w:rFonts w:ascii="Verdana Pro Light" w:hAnsi="Verdana Pro Light"/>
+          <w:sz w:val="16"/>
+          <w:szCs w:val="16"/>
+        </w:rPr>
+        <w:t xml:space="preserve"> dans l’image.</w:t>
+      </w:r>
+    </w:p>
+  </w:footnote>
+  <w:footnote w:id="18">
+    <w:p>
+      <w:pPr>
+        <w:pStyle w:val="FootnoteText"/>
+        <w:jc w:val="both"/>
+        <w:rPr>
+          <w:rFonts w:ascii="Verdana Pro Light" w:hAnsi="Verdana Pro Light"/>
+          <w:sz w:val="16"/>
+          <w:szCs w:val="16"/>
+        </w:rPr>
+      </w:pPr>
+      <w:r>
+        <w:rPr>
+          <w:rStyle w:val="FootnoteReference"/>
+          <w:rFonts w:ascii="Verdana Pro Light" w:hAnsi="Verdana Pro Light"/>
+          <w:sz w:val="16"/>
+          <w:szCs w:val="16"/>
+        </w:rPr>
+        <w:footnoteRef/>
+      </w:r>
+      <w:r>
+        <w:rPr>
+          <w:rFonts w:ascii="Verdana Pro Light" w:hAnsi="Verdana Pro Light"/>
+          <w:sz w:val="16"/>
+          <w:szCs w:val="16"/>
+        </w:rPr>
+        <w:t xml:space="preserve"> </w:t>
+      </w:r>
+      <w:r>
+        <w:rPr>
+          <w:rFonts w:ascii="Verdana Pro Light" w:hAnsi="Verdana Pro Light"/>
           <w:color w:val="242164"/>
           <w:kern w:val="24"/>
           <w:sz w:val="16"/>
@@ -16663,10 +17113,11 @@
       </w:r>
     </w:p>
   </w:footnote>
-  <w:footnote w:id="16">
+  <w:footnote w:id="19">
     <w:p>
       <w:pPr>
         <w:pStyle w:val="FootnoteText"/>
+        <w:jc w:val="both"/>
         <w:rPr>
           <w:rFonts w:ascii="Verdana Pro Light" w:hAnsi="Verdana Pro Light"/>
           <w:sz w:val="16"/>
@@ -16690,19 +17141,31 @@
           <w:szCs w:val="16"/>
           <w:lang w:val="en-US"/>
         </w:rPr>
-        <w:t xml:space="preserve"> Cite paper 2019 </w:t>
-      </w:r>
-      <w:proofErr w:type="spellStart"/>
-      <w:r>
+        <w:t xml:space="preserve"> Cite paper 2019 sandler here.</w:t>
+      </w:r>
+    </w:p>
+  </w:footnote>
+  <w:footnote w:id="20">
+    <w:p>
+      <w:pPr>
+        <w:pStyle w:val="FootnoteText"/>
+        <w:jc w:val="both"/>
         <w:rPr>
           <w:rFonts w:ascii="Verdana Pro Light" w:hAnsi="Verdana Pro Light"/>
           <w:sz w:val="16"/>
           <w:szCs w:val="16"/>
           <w:lang w:val="en-US"/>
         </w:rPr>
-        <w:t>sandler</w:t>
-      </w:r>
-      <w:proofErr w:type="spellEnd"/>
+      </w:pPr>
+      <w:r>
+        <w:rPr>
+          <w:rStyle w:val="FootnoteReference"/>
+          <w:rFonts w:ascii="Verdana Pro Light" w:hAnsi="Verdana Pro Light"/>
+          <w:sz w:val="16"/>
+          <w:szCs w:val="16"/>
+        </w:rPr>
+        <w:footnoteRef/>
+      </w:r>
       <w:r>
         <w:rPr>
           <w:rFonts w:ascii="Verdana Pro Light" w:hAnsi="Verdana Pro Light"/>
@@ -16710,58 +17173,7 @@
           <w:szCs w:val="16"/>
           <w:lang w:val="en-US"/>
         </w:rPr>
-        <w:t xml:space="preserve"> here.</w:t>
-      </w:r>
-    </w:p>
-  </w:footnote>
-  <w:footnote w:id="17">
-    <w:p>
-      <w:pPr>
-        <w:pStyle w:val="FootnoteText"/>
-        <w:rPr>
-          <w:rFonts w:ascii="Verdana Pro Light" w:hAnsi="Verdana Pro Light"/>
-          <w:sz w:val="16"/>
-          <w:szCs w:val="16"/>
-          <w:lang w:val="en-US"/>
-        </w:rPr>
-      </w:pPr>
-      <w:r>
-        <w:rPr>
-          <w:rStyle w:val="FootnoteReference"/>
-          <w:rFonts w:ascii="Verdana Pro Light" w:hAnsi="Verdana Pro Light"/>
-          <w:sz w:val="16"/>
-          <w:szCs w:val="16"/>
-        </w:rPr>
-        <w:footnoteRef/>
-      </w:r>
-      <w:r>
-        <w:rPr>
-          <w:rFonts w:ascii="Verdana Pro Light" w:hAnsi="Verdana Pro Light"/>
-          <w:sz w:val="16"/>
-          <w:szCs w:val="16"/>
-          <w:lang w:val="en-US"/>
-        </w:rPr>
-        <w:t xml:space="preserve"> Add link to </w:t>
-      </w:r>
-      <w:proofErr w:type="spellStart"/>
-      <w:r>
-        <w:rPr>
-          <w:rFonts w:ascii="Verdana Pro Light" w:hAnsi="Verdana Pro Light"/>
-          <w:sz w:val="16"/>
-          <w:szCs w:val="16"/>
-          <w:lang w:val="en-US"/>
-        </w:rPr>
-        <w:t>selvaraju</w:t>
-      </w:r>
-      <w:proofErr w:type="spellEnd"/>
-      <w:r>
-        <w:rPr>
-          <w:rFonts w:ascii="Verdana Pro Light" w:hAnsi="Verdana Pro Light"/>
-          <w:sz w:val="16"/>
-          <w:szCs w:val="16"/>
-          <w:lang w:val="en-US"/>
-        </w:rPr>
-        <w:t xml:space="preserve"> 2017 paper here</w:t>
+        <w:t xml:space="preserve"> Add link to selvaraju 2017 paper here</w:t>
       </w:r>
     </w:p>
   </w:footnote>

</xml_diff>